<commit_message>
Bao cao lan 1
</commit_message>
<xml_diff>
--- a/Đồ án báo cáo tiến độ lần 1.docx
+++ b/Đồ án báo cáo tiến độ lần 1.docx
@@ -1,6 +1,6 @@
 
 <file path=word/document.xml><?xml version="1.0" encoding="utf-8"?>
-<w:document xmlns:wpc="http://schemas.microsoft.com/office/word/2010/wordprocessingCanvas" xmlns:cx="http://schemas.microsoft.com/office/drawing/2014/chartex" xmlns:cx1="http://schemas.microsoft.com/office/drawing/2015/9/8/chartex" xmlns:cx2="http://schemas.microsoft.com/office/drawing/2015/10/21/chartex" xmlns:cx3="http://schemas.microsoft.com/office/drawing/2016/5/9/chartex" xmlns:cx4="http://schemas.microsoft.com/office/drawing/2016/5/10/chartex" xmlns:cx5="http://schemas.microsoft.com/office/drawing/2016/5/11/chartex" xmlns:cx6="http://schemas.microsoft.com/office/drawing/2016/5/12/chartex" xmlns:cx7="http://schemas.microsoft.com/office/drawing/2016/5/13/chartex" xmlns:cx8="http://schemas.microsoft.com/office/drawing/2016/5/14/chartex" xmlns:mc="http://schemas.openxmlformats.org/markup-compatibility/2006" xmlns:aink="http://schemas.microsoft.com/office/drawing/2016/ink" xmlns:am3d="http://schemas.microsoft.com/office/drawing/2017/model3d" xmlns:o="urn:schemas-microsoft-com:office:office" xmlns:r="http://schemas.openxmlformats.org/officeDocument/2006/relationships" xmlns:m="http://schemas.openxmlformats.org/officeDocument/2006/math" xmlns:v="urn:schemas-microsoft-com:vml" xmlns:wp14="http://schemas.microsoft.com/office/word/2010/wordprocessingDrawing" xmlns:wp="http://schemas.openxmlformats.org/drawingml/2006/wordprocessingDrawing" xmlns:w10="urn:schemas-microsoft-com:office:word" xmlns:w="http://schemas.openxmlformats.org/wordprocessingml/2006/main" xmlns:w14="http://schemas.microsoft.com/office/word/2010/wordml" xmlns:w15="http://schemas.microsoft.com/office/word/2012/wordml" xmlns:w16cex="http://schemas.microsoft.com/office/word/2018/wordml/cex" xmlns:w16cid="http://schemas.microsoft.com/office/word/2016/wordml/cid" xmlns:w16="http://schemas.microsoft.com/office/word/2018/wordml" xmlns:w16se="http://schemas.microsoft.com/office/word/2015/wordml/symex" xmlns:wpg="http://schemas.microsoft.com/office/word/2010/wordprocessingGroup" xmlns:wpi="http://schemas.microsoft.com/office/word/2010/wordprocessingInk" xmlns:wne="http://schemas.microsoft.com/office/word/2006/wordml" xmlns:wps="http://schemas.microsoft.com/office/word/2010/wordprocessingShape" mc:Ignorable="w14 w15 w16se w16cid w16 w16cex wp14">
+<w:document xmlns:wpc="http://schemas.microsoft.com/office/word/2010/wordprocessingCanvas" xmlns:cx="http://schemas.microsoft.com/office/drawing/2014/chartex" xmlns:cx1="http://schemas.microsoft.com/office/drawing/2015/9/8/chartex" xmlns:cx2="http://schemas.microsoft.com/office/drawing/2015/10/21/chartex" xmlns:cx3="http://schemas.microsoft.com/office/drawing/2016/5/9/chartex" xmlns:cx4="http://schemas.microsoft.com/office/drawing/2016/5/10/chartex" xmlns:cx5="http://schemas.microsoft.com/office/drawing/2016/5/11/chartex" xmlns:cx6="http://schemas.microsoft.com/office/drawing/2016/5/12/chartex" xmlns:cx7="http://schemas.microsoft.com/office/drawing/2016/5/13/chartex" xmlns:cx8="http://schemas.microsoft.com/office/drawing/2016/5/14/chartex" xmlns:mc="http://schemas.openxmlformats.org/markup-compatibility/2006" xmlns:aink="http://schemas.microsoft.com/office/drawing/2016/ink" xmlns:am3d="http://schemas.microsoft.com/office/drawing/2017/model3d" xmlns:o="urn:schemas-microsoft-com:office:office" xmlns:oel="http://schemas.microsoft.com/office/2019/extlst" xmlns:r="http://schemas.openxmlformats.org/officeDocument/2006/relationships" xmlns:m="http://schemas.openxmlformats.org/officeDocument/2006/math" xmlns:v="urn:schemas-microsoft-com:vml" xmlns:wp14="http://schemas.microsoft.com/office/word/2010/wordprocessingDrawing" xmlns:wp="http://schemas.openxmlformats.org/drawingml/2006/wordprocessingDrawing" xmlns:w10="urn:schemas-microsoft-com:office:word" xmlns:w="http://schemas.openxmlformats.org/wordprocessingml/2006/main" xmlns:w14="http://schemas.microsoft.com/office/word/2010/wordml" xmlns:w15="http://schemas.microsoft.com/office/word/2012/wordml" xmlns:w16cex="http://schemas.microsoft.com/office/word/2018/wordml/cex" xmlns:w16cid="http://schemas.microsoft.com/office/word/2016/wordml/cid" xmlns:w16="http://schemas.microsoft.com/office/word/2018/wordml" xmlns:w16sdtdh="http://schemas.microsoft.com/office/word/2020/wordml/sdtdatahash" xmlns:w16se="http://schemas.microsoft.com/office/word/2015/wordml/symex" xmlns:wpg="http://schemas.microsoft.com/office/word/2010/wordprocessingGroup" xmlns:wpi="http://schemas.microsoft.com/office/word/2010/wordprocessingInk" xmlns:wne="http://schemas.microsoft.com/office/word/2006/wordml" xmlns:wps="http://schemas.microsoft.com/office/word/2010/wordprocessingShape" mc:Ignorable="w14 w15 w16se w16cid w16 w16cex w16sdtdh wp14">
   <w:body>
     <w:tbl>
       <w:tblPr>
@@ -534,7 +534,7 @@
     </w:p>
     <w:p>
       <w:pPr>
-        <w:pStyle w:val="Heading1"/>
+        <w:pStyle w:val="u1"/>
         <w:rPr>
           <w:lang w:eastAsia="en-AU"/>
         </w:rPr>
@@ -553,7 +553,7 @@
     <w:bookmarkEnd w:id="1"/>
     <w:p>
       <w:pPr>
-        <w:pStyle w:val="Heading2"/>
+        <w:pStyle w:val="u2"/>
         <w:rPr>
           <w:lang w:eastAsia="en-AU"/>
         </w:rPr>
@@ -686,7 +686,7 @@
     </w:p>
     <w:p>
       <w:pPr>
-        <w:pStyle w:val="Heading2"/>
+        <w:pStyle w:val="u2"/>
         <w:rPr>
           <w:lang w:eastAsia="en-AU"/>
         </w:rPr>
@@ -700,7 +700,7 @@
     </w:p>
     <w:p>
       <w:pPr>
-        <w:pStyle w:val="ListParagraph"/>
+        <w:pStyle w:val="oancuaDanhsach"/>
         <w:numPr>
           <w:ilvl w:val="0"/>
           <w:numId w:val="33"/>
@@ -718,7 +718,7 @@
     </w:p>
     <w:p>
       <w:pPr>
-        <w:pStyle w:val="ListParagraph"/>
+        <w:pStyle w:val="oancuaDanhsach"/>
         <w:numPr>
           <w:ilvl w:val="0"/>
           <w:numId w:val="33"/>
@@ -736,7 +736,7 @@
     </w:p>
     <w:p>
       <w:pPr>
-        <w:pStyle w:val="ListParagraph"/>
+        <w:pStyle w:val="oancuaDanhsach"/>
         <w:numPr>
           <w:ilvl w:val="0"/>
           <w:numId w:val="33"/>
@@ -754,7 +754,7 @@
     </w:p>
     <w:p>
       <w:pPr>
-        <w:pStyle w:val="Heading1"/>
+        <w:pStyle w:val="u1"/>
         <w:rPr>
           <w:lang w:eastAsia="en-AU"/>
         </w:rPr>
@@ -899,19 +899,7 @@
         <w:rPr>
           <w:lang w:val="en-US"/>
         </w:rPr>
-        <w:t xml:space="preserve">Phân tán là một trong những đặc điểm quan trọng nhất của sổ cái phân tán. Nó đề cập tới việc lưu trữ và quản lý dữ liệu trên nhiều nút (nodes) trong mạng lưới thay vì chỉ lưu trữ trên một </w:t>
-      </w:r>
-      <w:r>
-        <w:rPr>
-          <w:lang w:val="en-US"/>
-        </w:rPr>
-        <w:t>trung tâm quản trị duy nhất</w:t>
-      </w:r>
-      <w:r>
-        <w:rPr>
-          <w:lang w:val="en-US"/>
-        </w:rPr>
-        <w:t>.</w:t>
+        <w:t>Phân tán là một trong những đặc điểm quan trọng nhất của sổ cái phân tán. Nó đề cập tới việc lưu trữ và quản lý dữ liệu trên nhiều nút (nodes) trong mạng lưới thay vì chỉ lưu trữ trên một trung tâm quản trị duy nhất.</w:t>
       </w:r>
     </w:p>
     <w:p>
@@ -1098,10 +1086,7 @@
         <w:t>).</w:t>
       </w:r>
       <w:r>
-        <w:t xml:space="preserve"> </w:t>
-      </w:r>
-      <w:r>
-        <w:t>Tính chất này đảm bảo rằng thông tin đã được ghi vào sổ cái không thể thay đổi hay bị xóa sau khi đã được xác nhận và kết nối với các khối trước đó.</w:t>
+        <w:t xml:space="preserve"> Tính chất này đảm bảo rằng thông tin đã được ghi vào sổ cái không thể thay đổi hay bị xóa sau khi đã được xác nhận và kết nối với các khối trước đó.</w:t>
       </w:r>
     </w:p>
     <w:p>
@@ -1109,10 +1094,7 @@
         <w:t>Dữ liệu đã được ghi vào sổ cái không thể bị thay đổi hoặc chỉnh sửa một cách trái phép. Điều này tạo ra một sự tin cậy cao và khả năng kiểm tra lại lịch sử giao dịch.</w:t>
       </w:r>
       <w:r>
-        <w:t xml:space="preserve"> </w:t>
-      </w:r>
-      <w:r>
-        <w:t>Nó giúp ngăn chặn các cuộc tấn công và thay đổi trái phép trong hệ thống, đồng thời cung cấp sự đáng tin cậy khi xem xét lịch sử giao dịch và thông tin trong DLT.</w:t>
+        <w:t xml:space="preserve"> Nó giúp ngăn chặn các cuộc tấn công và thay đổi trái phép trong hệ thống, đồng thời cung cấp sự đáng tin cậy khi xem xét lịch sử giao dịch và thông tin trong DLT.</w:t>
       </w:r>
     </w:p>
     <w:p>
@@ -1125,7 +1107,7 @@
     </w:p>
     <w:p>
       <w:pPr>
-        <w:pStyle w:val="ListParagraph"/>
+        <w:pStyle w:val="oancuaDanhsach"/>
         <w:numPr>
           <w:ilvl w:val="0"/>
           <w:numId w:val="34"/>
@@ -1137,7 +1119,7 @@
     </w:p>
     <w:p>
       <w:pPr>
-        <w:pStyle w:val="ListParagraph"/>
+        <w:pStyle w:val="oancuaDanhsach"/>
         <w:numPr>
           <w:ilvl w:val="0"/>
           <w:numId w:val="34"/>
@@ -1149,7 +1131,7 @@
     </w:p>
     <w:p>
       <w:pPr>
-        <w:pStyle w:val="ListParagraph"/>
+        <w:pStyle w:val="oancuaDanhsach"/>
         <w:numPr>
           <w:ilvl w:val="0"/>
           <w:numId w:val="34"/>
@@ -1165,6 +1147,289 @@
     </w:p>
     <w:p>
       <w:pPr>
+        <w:pStyle w:val="DCCT-Level4"/>
+      </w:pPr>
+      <w:r>
+        <w:t>Tính nhất quán</w:t>
+      </w:r>
+    </w:p>
+    <w:p>
+      <w:r>
+        <w:t>Nhất quán (consistency) trong công nghệ phân tán (DLT - Distributed Ledger Technology) đề cập đến tính đồng nhất của dữ liệu trên một mạng phân tán. Điều này đảm bảo rằng tất cả các thành viên trong mạng có quyền truy cập vào một bản sao giống nhau của dữ liệu và thấy các phiên bản dữ liệu này như nhau.</w:t>
+      </w:r>
+    </w:p>
+    <w:p>
+      <w:r>
+        <w:t>Dữ liệu trong DLT được cập nhật và đồng bộ hóa trên tất cả các nút trong mạng lưới. Mỗi nút có phiên bản đầy đủ và nhất quán của sổ cái, đảm bảo rằng mọi thay đổi được lan truyền và phản ánh đúng trên toàn bộ mạng lưới.</w:t>
+      </w:r>
+      <w:r>
+        <w:t xml:space="preserve"> </w:t>
+      </w:r>
+      <w:r>
+        <w:t>Tính nhất quán là một yếu tố quan trọng trong DLT để đảm bảo rằng tất cả các thành viên trong mạng đồng thuận với trạng thái và lịch sử giao dịch của hệ thống. Nó đóng vai trò quan trọng trong việc xây dựng niềm tin và đảm bảo rằng dữ liệu không thể bị thay đổi một cách trái phép.</w:t>
+      </w:r>
+    </w:p>
+    <w:p>
+      <w:r>
+        <w:t>DLT được sử dụng trong các hệ thống blockchain như Bitcoin và Ethereum để đảm bảo tính nhất quán của giao dịch và trạng thái của hệ thống. Có một số cách để đạt được tính nhất quán trong DLT:</w:t>
+      </w:r>
+    </w:p>
+    <w:p>
+      <w:pPr>
+        <w:pStyle w:val="oancuaDanhsach"/>
+        <w:numPr>
+          <w:ilvl w:val="0"/>
+          <w:numId w:val="35"/>
+        </w:numPr>
+      </w:pPr>
+      <w:r>
+        <w:t>Cơ chế đồng thuận (Consensus): DLT sử dụng cơ chế đồng thuận để đảm bảo rằng tất cả các thành viên trong mạng đồng ý với trạng thái mới của hệ thống. Các cơ chế đồng thuận như Proof of Work (PoW) hoặc Proof of Stake (PoS) được sử dụng để đảm bảo rằng các thành viên phải chứng minh rằng họ đã thực hiện công việc hoặc góp vốn để đạt được sự nhất quán.</w:t>
+      </w:r>
+    </w:p>
+    <w:p>
+      <w:pPr>
+        <w:pStyle w:val="oancuaDanhsach"/>
+        <w:numPr>
+          <w:ilvl w:val="0"/>
+          <w:numId w:val="35"/>
+        </w:numPr>
+      </w:pPr>
+      <w:r>
+        <w:t>Mạng phân tán (Distributed network): Dữ liệu và trạng thái hệ thống được sao chép và lưu trữ trên nhiều nút (nodes) trong mạng. Các nút này cần phải đồng bộ và cập nhật thông tin với nhau để đảm bảo tính nhất quán. Khi có sự thay đổi trong dữ liệu hoặc trạng thái, mạng phân tán sẽ sử dụng cơ chế đồng thuận để đạt được sự thống nhất trong mạng.</w:t>
+      </w:r>
+    </w:p>
+    <w:p>
+      <w:pPr>
+        <w:pStyle w:val="oancuaDanhsach"/>
+        <w:numPr>
+          <w:ilvl w:val="0"/>
+          <w:numId w:val="35"/>
+        </w:numPr>
+      </w:pPr>
+      <w:r>
+        <w:t>Mã hóa và chữ ký số (Encryption and digital signatures): Dữ liệu trong DLT thường được mã hóa và chữ ký số để bảo mật và xác thực tính nhất quán. Mã hóa đảm bảo rằng dữ liệu không thể bị thay đổi mà không được phát hiện, trong khi chữ ký số đảm bảo rằng người dùng có thể xác minh tính toàn vẹn của dữ liệu.</w:t>
+      </w:r>
+    </w:p>
+    <w:p>
+      <w:pPr>
+        <w:pStyle w:val="DCCT-Level4"/>
+      </w:pPr>
+      <w:r>
+        <w:lastRenderedPageBreak/>
+        <w:t>Trao đổi trực tiếp</w:t>
+      </w:r>
+    </w:p>
+    <w:p>
+      <w:pPr>
+        <w:pStyle w:val="oancuaDanhsach"/>
+      </w:pPr>
+      <w:r>
+        <w:t>T</w:t>
+      </w:r>
+      <w:r>
+        <w:t>rong nhiều giao dịch truyền thống, các bên thường phải dựa vào các bên trung gian như ngân hàng, sàn giao dịch, hoặc các tổ chức tài chính khác để xác nhận và thực hiện giao dịch. Điều này có thể tạo ra các rào cản, phức tạp và tốn thời gian, đồng thời cũng tăng chi phí giao dịch.</w:t>
+      </w:r>
+    </w:p>
+    <w:p>
+      <w:pPr>
+        <w:pStyle w:val="oancuaDanhsach"/>
+      </w:pPr>
+      <w:r>
+        <w:t xml:space="preserve">Khác với truyền thống </w:t>
+      </w:r>
+      <w:r>
+        <w:t>DLT cho phép trao đổi trực tiếp giữa các bên mà không cần sự can thiệp của bên trung gian. Hệ thống DLT được xây dựng trên một mạng phân tán, trong đó mỗi nút trong mạng (thành viên) giữ một bản sao của dữ liệu và trạng thái hệ thống. Khi hai bên muốn thực hiện một giao dịch, họ có thể trao đổi trực tiếp thông qua mạng DLT mà không cần thông qua bên thứ ba.</w:t>
+      </w:r>
+      <w:r>
+        <w:t xml:space="preserve"> </w:t>
+      </w:r>
+      <w:r>
+        <w:t>Điều này giảm thiểu sự phụ thuộc vào các bên trung gian và tăng tính hiệu quả và tốc độ trong quá trình giao dịch.</w:t>
+      </w:r>
+      <w:r>
+        <w:t xml:space="preserve"> </w:t>
+      </w:r>
+      <w:r>
+        <w:t>Sự trao đổi trực tiếp trong DLT mang lại một số lợi ích quan trọng:</w:t>
+      </w:r>
+    </w:p>
+    <w:p>
+      <w:pPr>
+        <w:pStyle w:val="oancuaDanhsach"/>
+        <w:numPr>
+          <w:ilvl w:val="0"/>
+          <w:numId w:val="36"/>
+        </w:numPr>
+      </w:pPr>
+      <w:r>
+        <w:t>Loại bỏ bên trung gian: Với DLT, không cần có bên thứ ba để xác nhận và thực hiện giao dịch. Các bên có thể trực tiếp giao tiếp và thỏa thuận với nhau mà không cần phải tin tưởng vào một bên trung gian. Điều này giảm bớt sự phụ thuộc và chi phí liên quan đến các bên trung gian.</w:t>
+      </w:r>
+    </w:p>
+    <w:p>
+      <w:pPr>
+        <w:pStyle w:val="oancuaDanhsach"/>
+        <w:numPr>
+          <w:ilvl w:val="0"/>
+          <w:numId w:val="36"/>
+        </w:numPr>
+      </w:pPr>
+      <w:r>
+        <w:t>Tăng tính hiệu quả: Quá trình giao dịch trực tiếp giữa các bên trong DLT thường nhanh chóng và hiệu quả hơn. Các bên có thể thực hiện giao dịch mà không cần phải chờ đợi xác nhận từ bên thứ ba hoặc chờ đợi các quy trình xử lý phức tạp. Điều này giúp giảm thiểu thời gian và công sức liên quan đến giao dịch.</w:t>
+      </w:r>
+    </w:p>
+    <w:p>
+      <w:pPr>
+        <w:pStyle w:val="oancuaDanhsach"/>
+        <w:numPr>
+          <w:ilvl w:val="0"/>
+          <w:numId w:val="36"/>
+        </w:numPr>
+      </w:pPr>
+      <w:r>
+        <w:t>Tăng tính minh bạch và tin cậy: Dữ liệu giao dịch và trạng thái hệ thống trong DLT được lưu trữ trên một mạng phân tán, nơi mỗi thành viên có quyền truy cập vào các phiên bản dữ liệu này. Điều này tạo ra tính minh bạch và tin cậy cao, vì mọi thành viên trong mạng có thể kiểm tra và xác minh giao dịch và trạng thái hệ thống.</w:t>
+      </w:r>
+    </w:p>
+    <w:p>
+      <w:pPr>
+        <w:pStyle w:val="oancuaDanhsach"/>
+        <w:numPr>
+          <w:ilvl w:val="0"/>
+          <w:numId w:val="36"/>
+        </w:numPr>
+      </w:pPr>
+      <w:r>
+        <w:t>Giảm rủi ro và gian lận: Sự trao đổi trực tiếp trong DLT giúp giảm thiểu rủi ro và gian lận. Vì các giao dịch được ghi chép và chia sẻ trên toàn mạng, việc thay đổi dữ liệu một cách trái phép trở nên khó khăn. Điều này tăng tính bảo mật và sự tin cậy của hệ thống.</w:t>
+      </w:r>
+    </w:p>
+    <w:p>
+      <w:pPr>
+        <w:pStyle w:val="oancuaDanhsach"/>
+      </w:pPr>
+      <w:r>
+        <w:t>Lợi ích của việc trao đổi trực tiếp thông qua DLT là thế</w:t>
+      </w:r>
+      <w:r>
+        <w:t>,</w:t>
+      </w:r>
+      <w:r>
+        <w:t xml:space="preserve"> nhưng</w:t>
+      </w:r>
+      <w:r>
+        <w:t xml:space="preserve"> DLT (Distributed Ledger Technology) chủ yếu là một công nghệ ghi chép phân tán và không trực tiếp liên quan đến việc trao đổi trực tiếp giữa các bên. Mặc dù DLT có thể hỗ trợ việc trao đổi tài sản và dữ liệu trong một mạng phân tán, việc trao đổi trực </w:t>
+      </w:r>
+      <w:r>
+        <w:lastRenderedPageBreak/>
+        <w:t>tiếp hay gián tiếp giữa các bên phụ thuộc vào ứng dụng cụ thể và lớp giao tiếp được xây dựng trên nền tảng DLT.</w:t>
+      </w:r>
+    </w:p>
+    <w:p>
+      <w:pPr>
+        <w:pStyle w:val="DCCT-Level4"/>
+      </w:pPr>
+      <w:r>
+        <w:t>Tính bảo mật</w:t>
+      </w:r>
+    </w:p>
+    <w:p>
+      <w:pPr>
+        <w:pStyle w:val="oancuaDanhsach"/>
+      </w:pPr>
+      <w:r>
+        <w:t>B</w:t>
+      </w:r>
+      <w:r>
+        <w:t>ảo mật là một yếu tố quan trọng trong DLT (Distributed Ledger Technology) để đảm bảo tính toàn vẹn và an toàn của dữ liệu. Dữ liệu trong DLT được bảo mật sử dụng mã hóa và cơ chế xác thực. Các giao dịch và thông tin được bảo vệ,chỉ những người có quyền truy cập được ủy quyền mới có thể tham gia vào mạng lưới và thực hiện các hoạt động.</w:t>
+      </w:r>
+      <w:r>
+        <w:t xml:space="preserve"> Một số cơ chế bảo mật phổ biến trong DLT hiện nay:</w:t>
+      </w:r>
+    </w:p>
+    <w:p>
+      <w:pPr>
+        <w:pStyle w:val="oancuaDanhsach"/>
+        <w:numPr>
+          <w:ilvl w:val="0"/>
+          <w:numId w:val="37"/>
+        </w:numPr>
+      </w:pPr>
+      <w:r>
+        <w:t>Mã hóa (Encryption): Dữ liệu trong DLT thường được mã hóa để bảo vệ nó khỏi truy cập trái phép. Kỹ thuật mã hóa sử dụng các thuật toán mật mã để chuyển đổi dữ liệu thành dạng không đọc được (ciphertext) trừ khi có khóa mã hóa đúng để giải mã nó. Mã hóa đảm bảo rằng chỉ những người có khóa mã hóa chính xác mới có thể đọc và hiểu nội dung dữ liệu.</w:t>
+      </w:r>
+    </w:p>
+    <w:p>
+      <w:pPr>
+        <w:pStyle w:val="oancuaDanhsach"/>
+        <w:numPr>
+          <w:ilvl w:val="0"/>
+          <w:numId w:val="37"/>
+        </w:numPr>
+      </w:pPr>
+      <w:r>
+        <w:t>Cơ chế xác thực (Authentication): DLT sử dụng cơ chế xác thực để đảm bảo rằng chỉ những người được ủy quyền mới có thể tham gia vào mạng lưới và thực hiện các hoạt động. Thông qua việc sử dụng các phương pháp xác thực như chứng chỉ số, chữ ký số, hoặc các cơ chế xác thực dựa trên khóa công khai, DLT đảm bảo rằng mỗi thành viên trong mạng lưới được xác định và có quyền truy cập tương ứng.</w:t>
+      </w:r>
+    </w:p>
+    <w:p>
+      <w:pPr>
+        <w:pStyle w:val="oancuaDanhsach"/>
+        <w:numPr>
+          <w:ilvl w:val="0"/>
+          <w:numId w:val="37"/>
+        </w:numPr>
+      </w:pPr>
+      <w:r>
+        <w:t>Hệ thống quyền riêng tư (Privacy): Trong một số trường hợp, DLT có thể hỗ trợ quyền riêng tư bằng cách giới hạn quyền truy cập vào dữ liệu. Một số giao thức DLT cho phép chỉ có các bên được ủy quyền mới có thể truy cập và xem dữ liệu cụ thể. Cơ chế như mã hóa dữ liệu hoặc sử dụng các cơ chế quyền riêng tư như ZK-SNARKs (Zero-Knowledge Succinct Non-Interactive Argument of Knowledge) có thể được áp dụng để bảo vệ quyền riêng tư của người dùng.</w:t>
+      </w:r>
+    </w:p>
+    <w:p>
+      <w:pPr>
+        <w:pStyle w:val="oancuaDanhsach"/>
+        <w:numPr>
+          <w:ilvl w:val="0"/>
+          <w:numId w:val="37"/>
+        </w:numPr>
+      </w:pPr>
+      <w:r>
+        <w:t>Cơ chế đồng thuận (Consensus Mechanism): Cơ chế đồng thuận trong DLT không chỉ đảm bảo tính nhất quán của dữ liệu mà còn đóng vai trò quan trọng trong bảo mật. Các cơ chế đồng thuận như Proof of Work (PoW), Proof of Stake (PoS), Practical Byzantine Fault Tolerance (PBFT) và các biến thể khác đảm bảo rằng các thành viên trong mạng lưới đồng thuận về trạng thái hệ thống và xác nhận các giao dịch một cách an toàn và tin cậy.</w:t>
+      </w:r>
+    </w:p>
+    <w:p>
+      <w:pPr>
+        <w:pStyle w:val="oancuaDanhsach"/>
+        <w:numPr>
+          <w:ilvl w:val="0"/>
+          <w:numId w:val="37"/>
+        </w:numPr>
+      </w:pPr>
+      <w:r>
+        <w:t xml:space="preserve">Kiểm tra hợp lệ (Validity Checks): Dữ liệu và giao dịch trong DLT thường phải trải qua các kiểm tra hợp lệ để đảm bảo tính toàn vẹn và đáng tin cậy. </w:t>
+      </w:r>
+      <w:r>
+        <w:lastRenderedPageBreak/>
+        <w:t>Các quy tắc và ràng buộc được thiết lập để kiểm tra tính hợp lệ của dữ liệu, ví dụ như kiểm tra chữ ký số, xác minh nguồn gốc giao dịch và đảm bảo rằng nó tuân thủ các quy tắc đã được đặt ra.</w:t>
+      </w:r>
+    </w:p>
+    <w:p>
+      <w:pPr>
+        <w:pStyle w:val="oancuaDanhsach"/>
+      </w:pPr>
+      <w:r>
+        <w:t>C</w:t>
+      </w:r>
+      <w:r>
+        <w:t>ơ chế bảo mật có thể khác nhau tùy thuộc vào hệ thống DLT cụ thể và ứng dụng sử dụng nó. Mỗi hệ thống DLT có thể có các</w:t>
+      </w:r>
+      <w:r>
+        <w:t xml:space="preserve"> </w:t>
+      </w:r>
+      <w:r>
+        <w:t>phương pháp và cơ chế bảo mật riêng, và việc bảo mật dữ liệu trong DLT là một lĩnh vực nghiên cứu và phát triển tiếp tục.</w:t>
+      </w:r>
+      <w:r>
+        <w:t xml:space="preserve"> Các cơ chế bảo mật này đóng vai trò quan trọng trong việc xây dựng một mạng lưới DLT an toàn và đáng tin cậy.</w:t>
+      </w:r>
+    </w:p>
+    <w:p>
+      <w:pPr>
         <w:pStyle w:val="DCCT-Level3"/>
       </w:pPr>
       <w:r>
@@ -1177,6 +1442,48 @@
     <w:p>
       <w:pPr>
         <w:pStyle w:val="DCCT-Level3"/>
+        <w:numPr>
+          <w:ilvl w:val="0"/>
+          <w:numId w:val="0"/>
+        </w:numPr>
+        <w:ind w:left="734"/>
+      </w:pPr>
+    </w:p>
+    <w:p>
+      <w:pPr>
+        <w:pStyle w:val="DCCT-Level4"/>
+      </w:pPr>
+      <w:r>
+        <w:t>Blockchain</w:t>
+      </w:r>
+    </w:p>
+    <w:p>
+      <w:pPr>
+        <w:pStyle w:val="DCCT-Level4"/>
+      </w:pPr>
+      <w:r>
+        <w:t>Directed Acyclic Graph (DAG)</w:t>
+      </w:r>
+    </w:p>
+    <w:p>
+      <w:pPr>
+        <w:pStyle w:val="DCCT-Level4"/>
+      </w:pPr>
+      <w:r>
+        <w:t>Hashgraph</w:t>
+      </w:r>
+    </w:p>
+    <w:p>
+      <w:pPr>
+        <w:pStyle w:val="DCCT-Level4"/>
+      </w:pPr>
+      <w:r>
+        <w:t>MultiChain</w:t>
+      </w:r>
+    </w:p>
+    <w:p>
+      <w:pPr>
+        <w:pStyle w:val="DCCT-Level3"/>
       </w:pPr>
       <w:r>
         <w:rPr>
@@ -1484,6 +1791,7 @@
         <w:pStyle w:val="DCCT-Level3"/>
       </w:pPr>
       <w:r>
+        <w:lastRenderedPageBreak/>
         <w:t>Phân loại các ứng dụng Defi</w:t>
       </w:r>
     </w:p>
@@ -1575,308 +1883,308 @@
         <w:rPr>
           <w:lang w:val="en-US"/>
         </w:rPr>
+        <w:t>Công nghệ liên quan</w:t>
+      </w:r>
+    </w:p>
+    <w:p>
+      <w:pPr>
+        <w:pStyle w:val="DCCT-Level3"/>
+      </w:pPr>
+      <w:r>
+        <w:rPr>
+          <w:lang w:val="en-US"/>
+        </w:rPr>
+        <w:t>Đặc trưng của Corda</w:t>
+      </w:r>
+    </w:p>
+    <w:p>
+      <w:pPr>
+        <w:pStyle w:val="DCCT-Level3"/>
+      </w:pPr>
+      <w:r>
+        <w:t>Ứng dụng của Corda</w:t>
+      </w:r>
+    </w:p>
+    <w:p>
+      <w:pPr>
+        <w:pStyle w:val="DCCT-Level3"/>
+      </w:pPr>
+      <w:r>
+        <w:t>Lợi ích khi sử dụng Corda</w:t>
+      </w:r>
+    </w:p>
+    <w:p>
+      <w:pPr>
+        <w:pStyle w:val="DCCT-Level2"/>
+      </w:pPr>
+      <w:r>
+        <w:t>Dữ liệu Corda</w:t>
+      </w:r>
+    </w:p>
+    <w:p>
+      <w:pPr>
+        <w:pStyle w:val="DCCT-Level3"/>
+      </w:pPr>
+      <w:r>
+        <w:rPr>
+          <w:lang w:val="en-US"/>
+        </w:rPr>
+        <w:t>Danh tính và địa chỉ Corda</w:t>
+      </w:r>
+    </w:p>
+    <w:p>
+      <w:pPr>
+        <w:pStyle w:val="DCCT-Level3"/>
+      </w:pPr>
+      <w:r>
+        <w:rPr>
+          <w:lang w:val="en-US"/>
+        </w:rPr>
+        <w:t>Sổ cái Corda</w:t>
+      </w:r>
+    </w:p>
+    <w:p>
+      <w:pPr>
+        <w:pStyle w:val="DCCT-Level3"/>
+      </w:pPr>
+      <w:r>
+        <w:rPr>
+          <w:lang w:val="en-US"/>
+        </w:rPr>
+        <w:t>States</w:t>
+      </w:r>
+      <w:r>
+        <w:rPr>
+          <w:lang w:val="en-US"/>
+        </w:rPr>
+        <w:t xml:space="preserve"> (Trạng thái)</w:t>
+      </w:r>
+    </w:p>
+    <w:p>
+      <w:pPr>
+        <w:pStyle w:val="DCCT-Level3"/>
+      </w:pPr>
+      <w:r>
+        <w:rPr>
+          <w:lang w:val="en-US"/>
+        </w:rPr>
+        <w:t>Mô hình ghi chép thông tin UTXO</w:t>
+      </w:r>
+    </w:p>
+    <w:p>
+      <w:pPr>
+        <w:pStyle w:val="DCCT-Level3"/>
+      </w:pPr>
+      <w:r>
+        <w:rPr>
+          <w:lang w:val="en-US"/>
+        </w:rPr>
+        <w:t>Tính riêng tư trong Corda</w:t>
+      </w:r>
+    </w:p>
+    <w:p>
+      <w:pPr>
+        <w:pStyle w:val="DCCT-Level3"/>
+      </w:pPr>
+      <w:r>
+        <w:rPr>
+          <w:lang w:val="en-US"/>
+        </w:rPr>
+        <w:t>Lưu trữ trong Corda</w:t>
+      </w:r>
+    </w:p>
+    <w:p>
+      <w:pPr>
+        <w:pStyle w:val="DCCT-Level2"/>
+      </w:pPr>
+      <w:r>
+        <w:t>Mạng Corda</w:t>
+      </w:r>
+    </w:p>
+    <w:p>
+      <w:pPr>
+        <w:pStyle w:val="DCCT-Level3"/>
+      </w:pPr>
+      <w:r>
+        <w:rPr>
+          <w:lang w:val="en-US"/>
+        </w:rPr>
+        <w:t xml:space="preserve">Kiến trúc </w:t>
+      </w:r>
+      <w:r>
+        <w:rPr>
+          <w:lang w:val="en-US"/>
+        </w:rPr>
+        <w:t>mạng</w:t>
+      </w:r>
+      <w:r>
+        <w:t xml:space="preserve"> Corda</w:t>
+      </w:r>
+    </w:p>
+    <w:p>
+      <w:pPr>
+        <w:pStyle w:val="DCCT-Level3"/>
+      </w:pPr>
+      <w:r>
+        <w:rPr>
+          <w:lang w:val="en-US"/>
+        </w:rPr>
+        <w:t>Các nodes (nút) mạng Corda</w:t>
+      </w:r>
+    </w:p>
+    <w:p>
+      <w:pPr>
+        <w:pStyle w:val="DCCT-Level3"/>
+      </w:pPr>
+      <w:r>
+        <w:t>Notary Services</w:t>
+      </w:r>
+      <w:r>
+        <w:t xml:space="preserve"> (dịch vụ công chứng)</w:t>
+      </w:r>
+    </w:p>
+    <w:p>
+      <w:pPr>
+        <w:pStyle w:val="DCCT-Level3"/>
+      </w:pPr>
+      <w:r>
+        <w:t>Consensus</w:t>
+      </w:r>
+      <w:r>
+        <w:t xml:space="preserve"> (đồng thuận)</w:t>
+      </w:r>
+    </w:p>
+    <w:p>
+      <w:pPr>
+        <w:pStyle w:val="DCCT-Level2"/>
+      </w:pPr>
+      <w:r>
+        <w:t>Ứng dụng trên Corda</w:t>
+      </w:r>
+    </w:p>
+    <w:p>
+      <w:pPr>
+        <w:pStyle w:val="DCCT-Level3"/>
+      </w:pPr>
+      <w:r>
+        <w:rPr>
+          <w:lang w:val="en-US"/>
+        </w:rPr>
+        <w:t>Khái niệm và kiến trúc</w:t>
+      </w:r>
+      <w:r>
+        <w:rPr>
+          <w:lang w:val="en-US"/>
+        </w:rPr>
+        <w:t xml:space="preserve"> ứng dụ</w:t>
+      </w:r>
+      <w:r>
+        <w:rPr>
+          <w:lang w:val="en-US"/>
+        </w:rPr>
+        <w:t xml:space="preserve">ng </w:t>
+      </w:r>
+      <w:r>
+        <w:rPr>
+          <w:lang w:val="en-US"/>
+        </w:rPr>
+        <w:t>Corda</w:t>
+      </w:r>
+    </w:p>
+    <w:p>
+      <w:pPr>
+        <w:pStyle w:val="DCCT-Level3"/>
+      </w:pPr>
+      <w:r>
+        <w:rPr>
+          <w:lang w:val="en-US"/>
+        </w:rPr>
+        <w:t>SmartContract trong corda</w:t>
+      </w:r>
+    </w:p>
+    <w:p>
+      <w:pPr>
+        <w:pStyle w:val="DCCT-Level3"/>
+      </w:pPr>
+      <w:r>
+        <w:rPr>
+          <w:lang w:val="en-US"/>
+        </w:rPr>
+        <w:t>Một số lĩnh vực ứng dụng</w:t>
+      </w:r>
+    </w:p>
+    <w:p>
+      <w:pPr>
+        <w:pStyle w:val="DCCT-Level2"/>
+      </w:pPr>
+      <w:r>
+        <w:rPr>
+          <w:lang w:val="en-US"/>
+        </w:rPr>
+        <w:t>Token trong Corda</w:t>
+      </w:r>
+    </w:p>
+    <w:p>
+      <w:pPr>
+        <w:pStyle w:val="DCCT-Level3"/>
+      </w:pPr>
+      <w:r>
+        <w:rPr>
+          <w:lang w:val="en-US"/>
+        </w:rPr>
+        <w:t>Khái niệm</w:t>
+      </w:r>
+    </w:p>
+    <w:p>
+      <w:pPr>
+        <w:pStyle w:val="DCCT-Level3"/>
+      </w:pPr>
+      <w:r>
+        <w:rPr>
+          <w:lang w:val="en-US"/>
+        </w:rPr>
+        <w:t>Phân loại token trong Corda</w:t>
+      </w:r>
+    </w:p>
+    <w:p>
+      <w:pPr>
+        <w:pStyle w:val="DCCT-Level3"/>
+      </w:pPr>
+      <w:r>
+        <w:rPr>
+          <w:lang w:val="en-US"/>
+        </w:rPr>
+        <w:t>Biểu diễn Fungible token</w:t>
+      </w:r>
+    </w:p>
+    <w:p>
+      <w:pPr>
+        <w:pStyle w:val="DCCT-Level3"/>
+      </w:pPr>
+      <w:r>
+        <w:rPr>
+          <w:lang w:val="en-US"/>
+        </w:rPr>
+        <w:t>Biểu diễn NonFungible token</w:t>
+      </w:r>
+    </w:p>
+    <w:p>
+      <w:pPr>
+        <w:pStyle w:val="DCCT-Level3"/>
+      </w:pPr>
+      <w:r>
+        <w:rPr>
+          <w:lang w:val="en-US"/>
+        </w:rPr>
+        <w:t>Token SDK</w:t>
+      </w:r>
+    </w:p>
+    <w:p>
+      <w:pPr>
+        <w:pStyle w:val="DCCT-Level2"/>
+      </w:pPr>
+      <w:r>
         <w:lastRenderedPageBreak/>
-        <w:t>Công nghệ liên quan</w:t>
-      </w:r>
-    </w:p>
-    <w:p>
-      <w:pPr>
-        <w:pStyle w:val="DCCT-Level3"/>
-      </w:pPr>
-      <w:r>
-        <w:rPr>
-          <w:lang w:val="en-US"/>
-        </w:rPr>
-        <w:t>Đặc trưng của Corda</w:t>
-      </w:r>
-    </w:p>
-    <w:p>
-      <w:pPr>
-        <w:pStyle w:val="DCCT-Level3"/>
-      </w:pPr>
-      <w:r>
-        <w:t>Ứng dụng của Corda</w:t>
-      </w:r>
-    </w:p>
-    <w:p>
-      <w:pPr>
-        <w:pStyle w:val="DCCT-Level3"/>
-      </w:pPr>
-      <w:r>
-        <w:t>Lợi ích khi sử dụng Corda</w:t>
-      </w:r>
-    </w:p>
-    <w:p>
-      <w:pPr>
-        <w:pStyle w:val="DCCT-Level2"/>
-      </w:pPr>
-      <w:r>
-        <w:t>Dữ liệu Corda</w:t>
-      </w:r>
-    </w:p>
-    <w:p>
-      <w:pPr>
-        <w:pStyle w:val="DCCT-Level3"/>
-      </w:pPr>
-      <w:r>
-        <w:rPr>
-          <w:lang w:val="en-US"/>
-        </w:rPr>
-        <w:t>Danh tính và địa chỉ Corda</w:t>
-      </w:r>
-    </w:p>
-    <w:p>
-      <w:pPr>
-        <w:pStyle w:val="DCCT-Level3"/>
-      </w:pPr>
-      <w:r>
-        <w:rPr>
-          <w:lang w:val="en-US"/>
-        </w:rPr>
-        <w:t>Sổ cái Corda</w:t>
-      </w:r>
-    </w:p>
-    <w:p>
-      <w:pPr>
-        <w:pStyle w:val="DCCT-Level3"/>
-      </w:pPr>
-      <w:r>
-        <w:rPr>
-          <w:lang w:val="en-US"/>
-        </w:rPr>
-        <w:t>States</w:t>
-      </w:r>
-      <w:r>
-        <w:rPr>
-          <w:lang w:val="en-US"/>
-        </w:rPr>
-        <w:t xml:space="preserve"> (Trạng thái)</w:t>
-      </w:r>
-    </w:p>
-    <w:p>
-      <w:pPr>
-        <w:pStyle w:val="DCCT-Level3"/>
-      </w:pPr>
-      <w:r>
-        <w:rPr>
-          <w:lang w:val="en-US"/>
-        </w:rPr>
-        <w:t>Mô hình ghi chép thông tin UTXO</w:t>
-      </w:r>
-    </w:p>
-    <w:p>
-      <w:pPr>
-        <w:pStyle w:val="DCCT-Level3"/>
-      </w:pPr>
-      <w:r>
-        <w:rPr>
-          <w:lang w:val="en-US"/>
-        </w:rPr>
-        <w:t>Tính riêng tư trong Corda</w:t>
-      </w:r>
-    </w:p>
-    <w:p>
-      <w:pPr>
-        <w:pStyle w:val="DCCT-Level3"/>
-      </w:pPr>
-      <w:r>
-        <w:rPr>
-          <w:lang w:val="en-US"/>
-        </w:rPr>
-        <w:t>Lưu trữ trong Corda</w:t>
-      </w:r>
-    </w:p>
-    <w:p>
-      <w:pPr>
-        <w:pStyle w:val="DCCT-Level2"/>
-      </w:pPr>
-      <w:r>
-        <w:t>Mạng Corda</w:t>
-      </w:r>
-    </w:p>
-    <w:p>
-      <w:pPr>
-        <w:pStyle w:val="DCCT-Level3"/>
-      </w:pPr>
-      <w:r>
-        <w:rPr>
-          <w:lang w:val="en-US"/>
-        </w:rPr>
-        <w:t xml:space="preserve">Kiến trúc </w:t>
-      </w:r>
-      <w:r>
-        <w:rPr>
-          <w:lang w:val="en-US"/>
-        </w:rPr>
-        <w:t>mạng</w:t>
-      </w:r>
-      <w:r>
-        <w:t xml:space="preserve"> Corda</w:t>
-      </w:r>
-    </w:p>
-    <w:p>
-      <w:pPr>
-        <w:pStyle w:val="DCCT-Level3"/>
-      </w:pPr>
-      <w:r>
-        <w:rPr>
-          <w:lang w:val="en-US"/>
-        </w:rPr>
-        <w:t>Các nodes (nút) mạng Corda</w:t>
-      </w:r>
-    </w:p>
-    <w:p>
-      <w:pPr>
-        <w:pStyle w:val="DCCT-Level3"/>
-      </w:pPr>
-      <w:r>
-        <w:t>Notary Services</w:t>
-      </w:r>
-      <w:r>
-        <w:t xml:space="preserve"> (dịch vụ công chứng)</w:t>
-      </w:r>
-    </w:p>
-    <w:p>
-      <w:pPr>
-        <w:pStyle w:val="DCCT-Level3"/>
-      </w:pPr>
-      <w:r>
-        <w:t>Consensus</w:t>
-      </w:r>
-      <w:r>
-        <w:t xml:space="preserve"> (đồng thuận)</w:t>
-      </w:r>
-    </w:p>
-    <w:p>
-      <w:pPr>
-        <w:pStyle w:val="DCCT-Level2"/>
-      </w:pPr>
-      <w:r>
-        <w:t>Ứng dụng trên Corda</w:t>
-      </w:r>
-    </w:p>
-    <w:p>
-      <w:pPr>
-        <w:pStyle w:val="DCCT-Level3"/>
-      </w:pPr>
-      <w:r>
-        <w:rPr>
-          <w:lang w:val="en-US"/>
-        </w:rPr>
-        <w:t>Khái niệm và kiến trúc</w:t>
-      </w:r>
-      <w:r>
-        <w:rPr>
-          <w:lang w:val="en-US"/>
-        </w:rPr>
-        <w:t xml:space="preserve"> ứng dụ</w:t>
-      </w:r>
-      <w:r>
-        <w:rPr>
-          <w:lang w:val="en-US"/>
-        </w:rPr>
-        <w:t xml:space="preserve">ng </w:t>
-      </w:r>
-      <w:r>
-        <w:rPr>
-          <w:lang w:val="en-US"/>
-        </w:rPr>
-        <w:t>Corda</w:t>
-      </w:r>
-    </w:p>
-    <w:p>
-      <w:pPr>
-        <w:pStyle w:val="DCCT-Level3"/>
-      </w:pPr>
-      <w:r>
-        <w:rPr>
-          <w:lang w:val="en-US"/>
-        </w:rPr>
-        <w:t>SmartContract trong corda</w:t>
-      </w:r>
-    </w:p>
-    <w:p>
-      <w:pPr>
-        <w:pStyle w:val="DCCT-Level3"/>
-      </w:pPr>
-      <w:r>
-        <w:rPr>
-          <w:lang w:val="en-US"/>
-        </w:rPr>
-        <w:t>Một số lĩnh vực ứng dụng</w:t>
-      </w:r>
-    </w:p>
-    <w:p>
-      <w:pPr>
-        <w:pStyle w:val="DCCT-Level2"/>
-      </w:pPr>
-      <w:r>
-        <w:rPr>
-          <w:lang w:val="en-US"/>
-        </w:rPr>
-        <w:t>Token trong Corda</w:t>
-      </w:r>
-    </w:p>
-    <w:p>
-      <w:pPr>
-        <w:pStyle w:val="DCCT-Level3"/>
-      </w:pPr>
-      <w:r>
-        <w:rPr>
-          <w:lang w:val="en-US"/>
-        </w:rPr>
-        <w:t>Khái niệm</w:t>
-      </w:r>
-    </w:p>
-    <w:p>
-      <w:pPr>
-        <w:pStyle w:val="DCCT-Level3"/>
-      </w:pPr>
-      <w:r>
-        <w:rPr>
-          <w:lang w:val="en-US"/>
-        </w:rPr>
-        <w:t>Phân loại token trong Corda</w:t>
-      </w:r>
-    </w:p>
-    <w:p>
-      <w:pPr>
-        <w:pStyle w:val="DCCT-Level3"/>
-      </w:pPr>
-      <w:r>
-        <w:rPr>
-          <w:lang w:val="en-US"/>
-        </w:rPr>
-        <w:t>Biểu diễn Fungible token</w:t>
-      </w:r>
-    </w:p>
-    <w:p>
-      <w:pPr>
-        <w:pStyle w:val="DCCT-Level3"/>
-      </w:pPr>
-      <w:r>
-        <w:rPr>
-          <w:lang w:val="en-US"/>
-        </w:rPr>
-        <w:t>Biểu diễn NonFungible token</w:t>
-      </w:r>
-    </w:p>
-    <w:p>
-      <w:pPr>
-        <w:pStyle w:val="DCCT-Level3"/>
-      </w:pPr>
-      <w:r>
-        <w:rPr>
-          <w:lang w:val="en-US"/>
-        </w:rPr>
-        <w:t>Token SDK</w:t>
-      </w:r>
-    </w:p>
-    <w:p>
-      <w:pPr>
-        <w:pStyle w:val="DCCT-Level2"/>
-      </w:pPr>
-      <w:r>
         <w:t>Kết luận Chương 2</w:t>
       </w:r>
     </w:p>
@@ -1961,7 +2269,6 @@
         <w:pStyle w:val="DCCT-Level3"/>
       </w:pPr>
       <w:r>
-        <w:lastRenderedPageBreak/>
         <w:t>Các lợi ích và ưu điểm của việc sử dụng Corda để phát triển ứng dụng quản lý bất động sản.</w:t>
       </w:r>
     </w:p>
@@ -2063,7 +2370,7 @@
     </w:p>
     <w:p>
       <w:pPr>
-        <w:pStyle w:val="Heading1"/>
+        <w:pStyle w:val="u1"/>
         <w:rPr>
           <w:szCs w:val="28"/>
           <w:lang w:val="vi-VN"/>
@@ -2095,6 +2402,41 @@
       <w:r>
         <w:t>[</w:t>
       </w:r>
+      <w:fldSimple w:instr=" SEQ Tai_Lieu_Tham_Khao \* MERGEFORMAT ">
+        <w:r>
+          <w:rPr>
+            <w:noProof/>
+          </w:rPr>
+          <w:t>1</w:t>
+        </w:r>
+      </w:fldSimple>
+      <w:r>
+        <w:t>]</w:t>
+      </w:r>
+      <w:r>
+        <w:tab/>
+      </w:r>
+      <w:r>
+        <w:t xml:space="preserve">R3, </w:t>
+      </w:r>
+      <w:r>
+        <w:t>Corda training</w:t>
+      </w:r>
+      <w:r>
+        <w:t xml:space="preserve">: </w:t>
+      </w:r>
+      <w:r>
+        <w:t>https://training.corda.net/</w:t>
+      </w:r>
+    </w:p>
+    <w:p>
+      <w:pPr>
+        <w:pStyle w:val="Tiliuthamkho"/>
+      </w:pPr>
+      <w:r>
+        <w:t>[</w:t>
+      </w:r>
+      <w:bookmarkStart w:id="4" w:name="TLTK_RSA_OAEP_Encryption_Scheme"/>
       <w:r>
         <w:fldChar w:fldCharType="begin"/>
       </w:r>
@@ -2108,14 +2450,12 @@
         <w:rPr>
           <w:noProof/>
         </w:rPr>
-        <w:t>1</w:t>
-      </w:r>
-      <w:r>
-        <w:rPr>
-          <w:noProof/>
-        </w:rPr>
+        <w:t>2</w:t>
+      </w:r>
+      <w:r>
         <w:fldChar w:fldCharType="end"/>
       </w:r>
+      <w:bookmarkEnd w:id="4"/>
       <w:r>
         <w:t>]</w:t>
       </w:r>
@@ -2126,13 +2466,10 @@
         <w:t xml:space="preserve">R3, </w:t>
       </w:r>
       <w:r>
-        <w:t>Corda training</w:t>
-      </w:r>
-      <w:r>
-        <w:t xml:space="preserve">: </w:t>
-      </w:r>
-      <w:r>
-        <w:t>https://training.corda.net/</w:t>
+        <w:t xml:space="preserve">Corda token: </w:t>
+      </w:r>
+      <w:r>
+        <w:t>https://docs.r3.com/en/platform/corda/4.8/enterprise/cordapps/token-sdk-introduction.html</w:t>
       </w:r>
     </w:p>
     <w:p>
@@ -2142,70 +2479,14 @@
       <w:r>
         <w:t>[</w:t>
       </w:r>
-      <w:bookmarkStart w:id="4" w:name="TLTK_RSA_OAEP_Encryption_Scheme"/>
-      <w:r>
-        <w:fldChar w:fldCharType="begin"/>
-      </w:r>
-      <w:r>
-        <w:instrText xml:space="preserve"> SEQ Tai_Lieu_Tham_Khao \* MERGEFORMAT </w:instrText>
-      </w:r>
-      <w:r>
-        <w:fldChar w:fldCharType="separate"/>
-      </w:r>
-      <w:r>
-        <w:rPr>
-          <w:noProof/>
-        </w:rPr>
-        <w:t>2</w:t>
-      </w:r>
-      <w:r>
-        <w:fldChar w:fldCharType="end"/>
-      </w:r>
-      <w:bookmarkEnd w:id="4"/>
-      <w:r>
-        <w:t>]</w:t>
-      </w:r>
-      <w:r>
-        <w:tab/>
-      </w:r>
-      <w:r>
-        <w:t xml:space="preserve">R3, </w:t>
-      </w:r>
-      <w:r>
-        <w:t xml:space="preserve">Corda token: </w:t>
-      </w:r>
-      <w:r>
-        <w:t>https://docs.r3.com/en/platform/corda/4.8/enterprise/cordapps/token-sdk-introduction.html</w:t>
-      </w:r>
-    </w:p>
-    <w:p>
-      <w:pPr>
-        <w:pStyle w:val="Tiliuthamkho"/>
-      </w:pPr>
-      <w:r>
-        <w:t>[</w:t>
-      </w:r>
-      <w:r>
-        <w:fldChar w:fldCharType="begin"/>
-      </w:r>
-      <w:r>
-        <w:instrText xml:space="preserve"> SEQ Tai_Lieu_Tham_Khao \* MERGEFORMAT </w:instrText>
-      </w:r>
-      <w:r>
-        <w:fldChar w:fldCharType="separate"/>
-      </w:r>
-      <w:r>
-        <w:rPr>
-          <w:noProof/>
-        </w:rPr>
-        <w:t>3</w:t>
-      </w:r>
-      <w:r>
-        <w:rPr>
-          <w:noProof/>
-        </w:rPr>
-        <w:fldChar w:fldCharType="end"/>
-      </w:r>
+      <w:fldSimple w:instr=" SEQ Tai_Lieu_Tham_Khao \* MERGEFORMAT ">
+        <w:r>
+          <w:rPr>
+            <w:noProof/>
+          </w:rPr>
+          <w:t>3</w:t>
+        </w:r>
+      </w:fldSimple>
       <w:r>
         <w:t>]</w:t>
       </w:r>
@@ -2240,27 +2521,14 @@
       <w:r>
         <w:t>[</w:t>
       </w:r>
-      <w:r>
-        <w:fldChar w:fldCharType="begin"/>
-      </w:r>
-      <w:r>
-        <w:instrText xml:space="preserve"> SEQ Tai_Lieu_Tham_Khao \* MERGEFORMAT </w:instrText>
-      </w:r>
-      <w:r>
-        <w:fldChar w:fldCharType="separate"/>
-      </w:r>
-      <w:r>
-        <w:rPr>
-          <w:noProof/>
-        </w:rPr>
-        <w:t>4</w:t>
-      </w:r>
-      <w:r>
-        <w:rPr>
-          <w:noProof/>
-        </w:rPr>
-        <w:fldChar w:fldCharType="end"/>
-      </w:r>
+      <w:fldSimple w:instr=" SEQ Tai_Lieu_Tham_Khao \* MERGEFORMAT ">
+        <w:r>
+          <w:rPr>
+            <w:noProof/>
+          </w:rPr>
+          <w:t>4</w:t>
+        </w:r>
+      </w:fldSimple>
       <w:r>
         <w:t>]</w:t>
       </w:r>
@@ -2372,6 +2640,7 @@
               <w:rPr>
                 <w:b/>
               </w:rPr>
+              <w:lastRenderedPageBreak/>
               <w:t>XÁC NHẬN CỦA NGƯỜI HƯỚNG DẪN</w:t>
             </w:r>
             <w:r>
@@ -2535,7 +2804,7 @@
 </file>
 
 <file path=word/endnotes.xml><?xml version="1.0" encoding="utf-8"?>
-<w:endnotes xmlns:wpc="http://schemas.microsoft.com/office/word/2010/wordprocessingCanvas" xmlns:cx="http://schemas.microsoft.com/office/drawing/2014/chartex" xmlns:cx1="http://schemas.microsoft.com/office/drawing/2015/9/8/chartex" xmlns:cx2="http://schemas.microsoft.com/office/drawing/2015/10/21/chartex" xmlns:cx3="http://schemas.microsoft.com/office/drawing/2016/5/9/chartex" xmlns:cx4="http://schemas.microsoft.com/office/drawing/2016/5/10/chartex" xmlns:cx5="http://schemas.microsoft.com/office/drawing/2016/5/11/chartex" xmlns:cx6="http://schemas.microsoft.com/office/drawing/2016/5/12/chartex" xmlns:cx7="http://schemas.microsoft.com/office/drawing/2016/5/13/chartex" xmlns:cx8="http://schemas.microsoft.com/office/drawing/2016/5/14/chartex" xmlns:mc="http://schemas.openxmlformats.org/markup-compatibility/2006" xmlns:aink="http://schemas.microsoft.com/office/drawing/2016/ink" xmlns:am3d="http://schemas.microsoft.com/office/drawing/2017/model3d" xmlns:o="urn:schemas-microsoft-com:office:office" xmlns:r="http://schemas.openxmlformats.org/officeDocument/2006/relationships" xmlns:m="http://schemas.openxmlformats.org/officeDocument/2006/math" xmlns:v="urn:schemas-microsoft-com:vml" xmlns:wp14="http://schemas.microsoft.com/office/word/2010/wordprocessingDrawing" xmlns:wp="http://schemas.openxmlformats.org/drawingml/2006/wordprocessingDrawing" xmlns:w10="urn:schemas-microsoft-com:office:word" xmlns:w="http://schemas.openxmlformats.org/wordprocessingml/2006/main" xmlns:w14="http://schemas.microsoft.com/office/word/2010/wordml" xmlns:w15="http://schemas.microsoft.com/office/word/2012/wordml" xmlns:w16cex="http://schemas.microsoft.com/office/word/2018/wordml/cex" xmlns:w16cid="http://schemas.microsoft.com/office/word/2016/wordml/cid" xmlns:w16="http://schemas.microsoft.com/office/word/2018/wordml" xmlns:w16se="http://schemas.microsoft.com/office/word/2015/wordml/symex" xmlns:wpg="http://schemas.microsoft.com/office/word/2010/wordprocessingGroup" xmlns:wpi="http://schemas.microsoft.com/office/word/2010/wordprocessingInk" xmlns:wne="http://schemas.microsoft.com/office/word/2006/wordml" xmlns:wps="http://schemas.microsoft.com/office/word/2010/wordprocessingShape" mc:Ignorable="w14 w15 w16se w16cid w16 w16cex wp14">
+<w:endnotes xmlns:wpc="http://schemas.microsoft.com/office/word/2010/wordprocessingCanvas" xmlns:cx="http://schemas.microsoft.com/office/drawing/2014/chartex" xmlns:cx1="http://schemas.microsoft.com/office/drawing/2015/9/8/chartex" xmlns:cx2="http://schemas.microsoft.com/office/drawing/2015/10/21/chartex" xmlns:cx3="http://schemas.microsoft.com/office/drawing/2016/5/9/chartex" xmlns:cx4="http://schemas.microsoft.com/office/drawing/2016/5/10/chartex" xmlns:cx5="http://schemas.microsoft.com/office/drawing/2016/5/11/chartex" xmlns:cx6="http://schemas.microsoft.com/office/drawing/2016/5/12/chartex" xmlns:cx7="http://schemas.microsoft.com/office/drawing/2016/5/13/chartex" xmlns:cx8="http://schemas.microsoft.com/office/drawing/2016/5/14/chartex" xmlns:mc="http://schemas.openxmlformats.org/markup-compatibility/2006" xmlns:aink="http://schemas.microsoft.com/office/drawing/2016/ink" xmlns:am3d="http://schemas.microsoft.com/office/drawing/2017/model3d" xmlns:o="urn:schemas-microsoft-com:office:office" xmlns:oel="http://schemas.microsoft.com/office/2019/extlst" xmlns:r="http://schemas.openxmlformats.org/officeDocument/2006/relationships" xmlns:m="http://schemas.openxmlformats.org/officeDocument/2006/math" xmlns:v="urn:schemas-microsoft-com:vml" xmlns:wp14="http://schemas.microsoft.com/office/word/2010/wordprocessingDrawing" xmlns:wp="http://schemas.openxmlformats.org/drawingml/2006/wordprocessingDrawing" xmlns:w10="urn:schemas-microsoft-com:office:word" xmlns:w="http://schemas.openxmlformats.org/wordprocessingml/2006/main" xmlns:w14="http://schemas.microsoft.com/office/word/2010/wordml" xmlns:w15="http://schemas.microsoft.com/office/word/2012/wordml" xmlns:w16cex="http://schemas.microsoft.com/office/word/2018/wordml/cex" xmlns:w16cid="http://schemas.microsoft.com/office/word/2016/wordml/cid" xmlns:w16="http://schemas.microsoft.com/office/word/2018/wordml" xmlns:w16sdtdh="http://schemas.microsoft.com/office/word/2020/wordml/sdtdatahash" xmlns:w16se="http://schemas.microsoft.com/office/word/2015/wordml/symex" xmlns:wpg="http://schemas.microsoft.com/office/word/2010/wordprocessingGroup" xmlns:wpi="http://schemas.microsoft.com/office/word/2010/wordprocessingInk" xmlns:wne="http://schemas.microsoft.com/office/word/2006/wordml" xmlns:wps="http://schemas.microsoft.com/office/word/2010/wordprocessingShape" mc:Ignorable="w14 w15 w16se w16cid w16 w16cex w16sdtdh wp14">
   <w:endnote w:type="separator" w:id="-1">
     <w:p>
       <w:pPr>
@@ -2560,10 +2829,10 @@
 </file>
 
 <file path=word/footer1.xml><?xml version="1.0" encoding="utf-8"?>
-<w:ftr xmlns:wpc="http://schemas.microsoft.com/office/word/2010/wordprocessingCanvas" xmlns:cx="http://schemas.microsoft.com/office/drawing/2014/chartex" xmlns:cx1="http://schemas.microsoft.com/office/drawing/2015/9/8/chartex" xmlns:cx2="http://schemas.microsoft.com/office/drawing/2015/10/21/chartex" xmlns:cx3="http://schemas.microsoft.com/office/drawing/2016/5/9/chartex" xmlns:cx4="http://schemas.microsoft.com/office/drawing/2016/5/10/chartex" xmlns:cx5="http://schemas.microsoft.com/office/drawing/2016/5/11/chartex" xmlns:cx6="http://schemas.microsoft.com/office/drawing/2016/5/12/chartex" xmlns:cx7="http://schemas.microsoft.com/office/drawing/2016/5/13/chartex" xmlns:cx8="http://schemas.microsoft.com/office/drawing/2016/5/14/chartex" xmlns:mc="http://schemas.openxmlformats.org/markup-compatibility/2006" xmlns:aink="http://schemas.microsoft.com/office/drawing/2016/ink" xmlns:am3d="http://schemas.microsoft.com/office/drawing/2017/model3d" xmlns:o="urn:schemas-microsoft-com:office:office" xmlns:r="http://schemas.openxmlformats.org/officeDocument/2006/relationships" xmlns:m="http://schemas.openxmlformats.org/officeDocument/2006/math" xmlns:v="urn:schemas-microsoft-com:vml" xmlns:wp14="http://schemas.microsoft.com/office/word/2010/wordprocessingDrawing" xmlns:wp="http://schemas.openxmlformats.org/drawingml/2006/wordprocessingDrawing" xmlns:w10="urn:schemas-microsoft-com:office:word" xmlns:w="http://schemas.openxmlformats.org/wordprocessingml/2006/main" xmlns:w14="http://schemas.microsoft.com/office/word/2010/wordml" xmlns:w15="http://schemas.microsoft.com/office/word/2012/wordml" xmlns:w16cex="http://schemas.microsoft.com/office/word/2018/wordml/cex" xmlns:w16cid="http://schemas.microsoft.com/office/word/2016/wordml/cid" xmlns:w16="http://schemas.microsoft.com/office/word/2018/wordml" xmlns:w16se="http://schemas.microsoft.com/office/word/2015/wordml/symex" xmlns:wpg="http://schemas.microsoft.com/office/word/2010/wordprocessingGroup" xmlns:wpi="http://schemas.microsoft.com/office/word/2010/wordprocessingInk" xmlns:wne="http://schemas.microsoft.com/office/word/2006/wordml" xmlns:wps="http://schemas.microsoft.com/office/word/2010/wordprocessingShape" mc:Ignorable="w14 w15 w16se w16cid w16 w16cex wp14">
+<w:ftr xmlns:wpc="http://schemas.microsoft.com/office/word/2010/wordprocessingCanvas" xmlns:cx="http://schemas.microsoft.com/office/drawing/2014/chartex" xmlns:cx1="http://schemas.microsoft.com/office/drawing/2015/9/8/chartex" xmlns:cx2="http://schemas.microsoft.com/office/drawing/2015/10/21/chartex" xmlns:cx3="http://schemas.microsoft.com/office/drawing/2016/5/9/chartex" xmlns:cx4="http://schemas.microsoft.com/office/drawing/2016/5/10/chartex" xmlns:cx5="http://schemas.microsoft.com/office/drawing/2016/5/11/chartex" xmlns:cx6="http://schemas.microsoft.com/office/drawing/2016/5/12/chartex" xmlns:cx7="http://schemas.microsoft.com/office/drawing/2016/5/13/chartex" xmlns:cx8="http://schemas.microsoft.com/office/drawing/2016/5/14/chartex" xmlns:mc="http://schemas.openxmlformats.org/markup-compatibility/2006" xmlns:aink="http://schemas.microsoft.com/office/drawing/2016/ink" xmlns:am3d="http://schemas.microsoft.com/office/drawing/2017/model3d" xmlns:o="urn:schemas-microsoft-com:office:office" xmlns:oel="http://schemas.microsoft.com/office/2019/extlst" xmlns:r="http://schemas.openxmlformats.org/officeDocument/2006/relationships" xmlns:m="http://schemas.openxmlformats.org/officeDocument/2006/math" xmlns:v="urn:schemas-microsoft-com:vml" xmlns:wp14="http://schemas.microsoft.com/office/word/2010/wordprocessingDrawing" xmlns:wp="http://schemas.openxmlformats.org/drawingml/2006/wordprocessingDrawing" xmlns:w10="urn:schemas-microsoft-com:office:word" xmlns:w="http://schemas.openxmlformats.org/wordprocessingml/2006/main" xmlns:w14="http://schemas.microsoft.com/office/word/2010/wordml" xmlns:w15="http://schemas.microsoft.com/office/word/2012/wordml" xmlns:w16cex="http://schemas.microsoft.com/office/word/2018/wordml/cex" xmlns:w16cid="http://schemas.microsoft.com/office/word/2016/wordml/cid" xmlns:w16="http://schemas.microsoft.com/office/word/2018/wordml" xmlns:w16sdtdh="http://schemas.microsoft.com/office/word/2020/wordml/sdtdatahash" xmlns:w16se="http://schemas.microsoft.com/office/word/2015/wordml/symex" xmlns:wpg="http://schemas.microsoft.com/office/word/2010/wordprocessingGroup" xmlns:wpi="http://schemas.microsoft.com/office/word/2010/wordprocessingInk" xmlns:wne="http://schemas.microsoft.com/office/word/2006/wordml" xmlns:wps="http://schemas.microsoft.com/office/word/2010/wordprocessingShape" mc:Ignorable="w14 w15 w16se w16cid w16 w16cex w16sdtdh wp14">
   <w:p>
     <w:pPr>
-      <w:pStyle w:val="Footer"/>
+      <w:pStyle w:val="Chntrang"/>
       <w:jc w:val="center"/>
     </w:pPr>
   </w:p>
@@ -2571,10 +2840,10 @@
 </file>
 
 <file path=word/footer2.xml><?xml version="1.0" encoding="utf-8"?>
-<w:ftr xmlns:wpc="http://schemas.microsoft.com/office/word/2010/wordprocessingCanvas" xmlns:cx="http://schemas.microsoft.com/office/drawing/2014/chartex" xmlns:cx1="http://schemas.microsoft.com/office/drawing/2015/9/8/chartex" xmlns:cx2="http://schemas.microsoft.com/office/drawing/2015/10/21/chartex" xmlns:cx3="http://schemas.microsoft.com/office/drawing/2016/5/9/chartex" xmlns:cx4="http://schemas.microsoft.com/office/drawing/2016/5/10/chartex" xmlns:cx5="http://schemas.microsoft.com/office/drawing/2016/5/11/chartex" xmlns:cx6="http://schemas.microsoft.com/office/drawing/2016/5/12/chartex" xmlns:cx7="http://schemas.microsoft.com/office/drawing/2016/5/13/chartex" xmlns:cx8="http://schemas.microsoft.com/office/drawing/2016/5/14/chartex" xmlns:mc="http://schemas.openxmlformats.org/markup-compatibility/2006" xmlns:aink="http://schemas.microsoft.com/office/drawing/2016/ink" xmlns:am3d="http://schemas.microsoft.com/office/drawing/2017/model3d" xmlns:o="urn:schemas-microsoft-com:office:office" xmlns:r="http://schemas.openxmlformats.org/officeDocument/2006/relationships" xmlns:m="http://schemas.openxmlformats.org/officeDocument/2006/math" xmlns:v="urn:schemas-microsoft-com:vml" xmlns:wp14="http://schemas.microsoft.com/office/word/2010/wordprocessingDrawing" xmlns:wp="http://schemas.openxmlformats.org/drawingml/2006/wordprocessingDrawing" xmlns:w10="urn:schemas-microsoft-com:office:word" xmlns:w="http://schemas.openxmlformats.org/wordprocessingml/2006/main" xmlns:w14="http://schemas.microsoft.com/office/word/2010/wordml" xmlns:w15="http://schemas.microsoft.com/office/word/2012/wordml" xmlns:w16cex="http://schemas.microsoft.com/office/word/2018/wordml/cex" xmlns:w16cid="http://schemas.microsoft.com/office/word/2016/wordml/cid" xmlns:w16="http://schemas.microsoft.com/office/word/2018/wordml" xmlns:w16se="http://schemas.microsoft.com/office/word/2015/wordml/symex" xmlns:wpg="http://schemas.microsoft.com/office/word/2010/wordprocessingGroup" xmlns:wpi="http://schemas.microsoft.com/office/word/2010/wordprocessingInk" xmlns:wne="http://schemas.microsoft.com/office/word/2006/wordml" xmlns:wps="http://schemas.microsoft.com/office/word/2010/wordprocessingShape" mc:Ignorable="w14 w15 w16se w16cid w16 w16cex wp14">
+<w:ftr xmlns:wpc="http://schemas.microsoft.com/office/word/2010/wordprocessingCanvas" xmlns:cx="http://schemas.microsoft.com/office/drawing/2014/chartex" xmlns:cx1="http://schemas.microsoft.com/office/drawing/2015/9/8/chartex" xmlns:cx2="http://schemas.microsoft.com/office/drawing/2015/10/21/chartex" xmlns:cx3="http://schemas.microsoft.com/office/drawing/2016/5/9/chartex" xmlns:cx4="http://schemas.microsoft.com/office/drawing/2016/5/10/chartex" xmlns:cx5="http://schemas.microsoft.com/office/drawing/2016/5/11/chartex" xmlns:cx6="http://schemas.microsoft.com/office/drawing/2016/5/12/chartex" xmlns:cx7="http://schemas.microsoft.com/office/drawing/2016/5/13/chartex" xmlns:cx8="http://schemas.microsoft.com/office/drawing/2016/5/14/chartex" xmlns:mc="http://schemas.openxmlformats.org/markup-compatibility/2006" xmlns:aink="http://schemas.microsoft.com/office/drawing/2016/ink" xmlns:am3d="http://schemas.microsoft.com/office/drawing/2017/model3d" xmlns:o="urn:schemas-microsoft-com:office:office" xmlns:oel="http://schemas.microsoft.com/office/2019/extlst" xmlns:r="http://schemas.openxmlformats.org/officeDocument/2006/relationships" xmlns:m="http://schemas.openxmlformats.org/officeDocument/2006/math" xmlns:v="urn:schemas-microsoft-com:vml" xmlns:wp14="http://schemas.microsoft.com/office/word/2010/wordprocessingDrawing" xmlns:wp="http://schemas.openxmlformats.org/drawingml/2006/wordprocessingDrawing" xmlns:w10="urn:schemas-microsoft-com:office:word" xmlns:w="http://schemas.openxmlformats.org/wordprocessingml/2006/main" xmlns:w14="http://schemas.microsoft.com/office/word/2010/wordml" xmlns:w15="http://schemas.microsoft.com/office/word/2012/wordml" xmlns:w16cex="http://schemas.microsoft.com/office/word/2018/wordml/cex" xmlns:w16cid="http://schemas.microsoft.com/office/word/2016/wordml/cid" xmlns:w16="http://schemas.microsoft.com/office/word/2018/wordml" xmlns:w16sdtdh="http://schemas.microsoft.com/office/word/2020/wordml/sdtdatahash" xmlns:w16se="http://schemas.microsoft.com/office/word/2015/wordml/symex" xmlns:wpg="http://schemas.microsoft.com/office/word/2010/wordprocessingGroup" xmlns:wpi="http://schemas.microsoft.com/office/word/2010/wordprocessingInk" xmlns:wne="http://schemas.microsoft.com/office/word/2006/wordml" xmlns:wps="http://schemas.microsoft.com/office/word/2010/wordprocessingShape" mc:Ignorable="w14 w15 w16se w16cid w16 w16cex w16sdtdh wp14">
   <w:p>
     <w:pPr>
-      <w:pStyle w:val="Footer"/>
+      <w:pStyle w:val="Chntrang"/>
       <w:jc w:val="center"/>
     </w:pPr>
     <w:r>
@@ -2603,17 +2872,17 @@
 </file>
 
 <file path=word/footer3.xml><?xml version="1.0" encoding="utf-8"?>
-<w:ftr xmlns:wpc="http://schemas.microsoft.com/office/word/2010/wordprocessingCanvas" xmlns:cx="http://schemas.microsoft.com/office/drawing/2014/chartex" xmlns:cx1="http://schemas.microsoft.com/office/drawing/2015/9/8/chartex" xmlns:cx2="http://schemas.microsoft.com/office/drawing/2015/10/21/chartex" xmlns:cx3="http://schemas.microsoft.com/office/drawing/2016/5/9/chartex" xmlns:cx4="http://schemas.microsoft.com/office/drawing/2016/5/10/chartex" xmlns:cx5="http://schemas.microsoft.com/office/drawing/2016/5/11/chartex" xmlns:cx6="http://schemas.microsoft.com/office/drawing/2016/5/12/chartex" xmlns:cx7="http://schemas.microsoft.com/office/drawing/2016/5/13/chartex" xmlns:cx8="http://schemas.microsoft.com/office/drawing/2016/5/14/chartex" xmlns:mc="http://schemas.openxmlformats.org/markup-compatibility/2006" xmlns:aink="http://schemas.microsoft.com/office/drawing/2016/ink" xmlns:am3d="http://schemas.microsoft.com/office/drawing/2017/model3d" xmlns:o="urn:schemas-microsoft-com:office:office" xmlns:r="http://schemas.openxmlformats.org/officeDocument/2006/relationships" xmlns:m="http://schemas.openxmlformats.org/officeDocument/2006/math" xmlns:v="urn:schemas-microsoft-com:vml" xmlns:wp14="http://schemas.microsoft.com/office/word/2010/wordprocessingDrawing" xmlns:wp="http://schemas.openxmlformats.org/drawingml/2006/wordprocessingDrawing" xmlns:w10="urn:schemas-microsoft-com:office:word" xmlns:w="http://schemas.openxmlformats.org/wordprocessingml/2006/main" xmlns:w14="http://schemas.microsoft.com/office/word/2010/wordml" xmlns:w15="http://schemas.microsoft.com/office/word/2012/wordml" xmlns:w16cex="http://schemas.microsoft.com/office/word/2018/wordml/cex" xmlns:w16cid="http://schemas.microsoft.com/office/word/2016/wordml/cid" xmlns:w16="http://schemas.microsoft.com/office/word/2018/wordml" xmlns:w16se="http://schemas.microsoft.com/office/word/2015/wordml/symex" xmlns:wpg="http://schemas.microsoft.com/office/word/2010/wordprocessingGroup" xmlns:wpi="http://schemas.microsoft.com/office/word/2010/wordprocessingInk" xmlns:wne="http://schemas.microsoft.com/office/word/2006/wordml" xmlns:wps="http://schemas.microsoft.com/office/word/2010/wordprocessingShape" mc:Ignorable="w14 w15 w16se w16cid w16 w16cex wp14">
+<w:ftr xmlns:wpc="http://schemas.microsoft.com/office/word/2010/wordprocessingCanvas" xmlns:cx="http://schemas.microsoft.com/office/drawing/2014/chartex" xmlns:cx1="http://schemas.microsoft.com/office/drawing/2015/9/8/chartex" xmlns:cx2="http://schemas.microsoft.com/office/drawing/2015/10/21/chartex" xmlns:cx3="http://schemas.microsoft.com/office/drawing/2016/5/9/chartex" xmlns:cx4="http://schemas.microsoft.com/office/drawing/2016/5/10/chartex" xmlns:cx5="http://schemas.microsoft.com/office/drawing/2016/5/11/chartex" xmlns:cx6="http://schemas.microsoft.com/office/drawing/2016/5/12/chartex" xmlns:cx7="http://schemas.microsoft.com/office/drawing/2016/5/13/chartex" xmlns:cx8="http://schemas.microsoft.com/office/drawing/2016/5/14/chartex" xmlns:mc="http://schemas.openxmlformats.org/markup-compatibility/2006" xmlns:aink="http://schemas.microsoft.com/office/drawing/2016/ink" xmlns:am3d="http://schemas.microsoft.com/office/drawing/2017/model3d" xmlns:o="urn:schemas-microsoft-com:office:office" xmlns:oel="http://schemas.microsoft.com/office/2019/extlst" xmlns:r="http://schemas.openxmlformats.org/officeDocument/2006/relationships" xmlns:m="http://schemas.openxmlformats.org/officeDocument/2006/math" xmlns:v="urn:schemas-microsoft-com:vml" xmlns:wp14="http://schemas.microsoft.com/office/word/2010/wordprocessingDrawing" xmlns:wp="http://schemas.openxmlformats.org/drawingml/2006/wordprocessingDrawing" xmlns:w10="urn:schemas-microsoft-com:office:word" xmlns:w="http://schemas.openxmlformats.org/wordprocessingml/2006/main" xmlns:w14="http://schemas.microsoft.com/office/word/2010/wordml" xmlns:w15="http://schemas.microsoft.com/office/word/2012/wordml" xmlns:w16cex="http://schemas.microsoft.com/office/word/2018/wordml/cex" xmlns:w16cid="http://schemas.microsoft.com/office/word/2016/wordml/cid" xmlns:w16="http://schemas.microsoft.com/office/word/2018/wordml" xmlns:w16sdtdh="http://schemas.microsoft.com/office/word/2020/wordml/sdtdatahash" xmlns:w16se="http://schemas.microsoft.com/office/word/2015/wordml/symex" xmlns:wpg="http://schemas.microsoft.com/office/word/2010/wordprocessingGroup" xmlns:wpi="http://schemas.microsoft.com/office/word/2010/wordprocessingInk" xmlns:wne="http://schemas.microsoft.com/office/word/2006/wordml" xmlns:wps="http://schemas.microsoft.com/office/word/2010/wordprocessingShape" mc:Ignorable="w14 w15 w16se w16cid w16 w16cex w16sdtdh wp14">
   <w:p>
     <w:pPr>
-      <w:pStyle w:val="Footer"/>
+      <w:pStyle w:val="Chntrang"/>
     </w:pPr>
   </w:p>
 </w:ftr>
 </file>
 
 <file path=word/footnotes.xml><?xml version="1.0" encoding="utf-8"?>
-<w:footnotes xmlns:wpc="http://schemas.microsoft.com/office/word/2010/wordprocessingCanvas" xmlns:cx="http://schemas.microsoft.com/office/drawing/2014/chartex" xmlns:cx1="http://schemas.microsoft.com/office/drawing/2015/9/8/chartex" xmlns:cx2="http://schemas.microsoft.com/office/drawing/2015/10/21/chartex" xmlns:cx3="http://schemas.microsoft.com/office/drawing/2016/5/9/chartex" xmlns:cx4="http://schemas.microsoft.com/office/drawing/2016/5/10/chartex" xmlns:cx5="http://schemas.microsoft.com/office/drawing/2016/5/11/chartex" xmlns:cx6="http://schemas.microsoft.com/office/drawing/2016/5/12/chartex" xmlns:cx7="http://schemas.microsoft.com/office/drawing/2016/5/13/chartex" xmlns:cx8="http://schemas.microsoft.com/office/drawing/2016/5/14/chartex" xmlns:mc="http://schemas.openxmlformats.org/markup-compatibility/2006" xmlns:aink="http://schemas.microsoft.com/office/drawing/2016/ink" xmlns:am3d="http://schemas.microsoft.com/office/drawing/2017/model3d" xmlns:o="urn:schemas-microsoft-com:office:office" xmlns:r="http://schemas.openxmlformats.org/officeDocument/2006/relationships" xmlns:m="http://schemas.openxmlformats.org/officeDocument/2006/math" xmlns:v="urn:schemas-microsoft-com:vml" xmlns:wp14="http://schemas.microsoft.com/office/word/2010/wordprocessingDrawing" xmlns:wp="http://schemas.openxmlformats.org/drawingml/2006/wordprocessingDrawing" xmlns:w10="urn:schemas-microsoft-com:office:word" xmlns:w="http://schemas.openxmlformats.org/wordprocessingml/2006/main" xmlns:w14="http://schemas.microsoft.com/office/word/2010/wordml" xmlns:w15="http://schemas.microsoft.com/office/word/2012/wordml" xmlns:w16cex="http://schemas.microsoft.com/office/word/2018/wordml/cex" xmlns:w16cid="http://schemas.microsoft.com/office/word/2016/wordml/cid" xmlns:w16="http://schemas.microsoft.com/office/word/2018/wordml" xmlns:w16se="http://schemas.microsoft.com/office/word/2015/wordml/symex" xmlns:wpg="http://schemas.microsoft.com/office/word/2010/wordprocessingGroup" xmlns:wpi="http://schemas.microsoft.com/office/word/2010/wordprocessingInk" xmlns:wne="http://schemas.microsoft.com/office/word/2006/wordml" xmlns:wps="http://schemas.microsoft.com/office/word/2010/wordprocessingShape" mc:Ignorable="w14 w15 w16se w16cid w16 w16cex wp14">
+<w:footnotes xmlns:wpc="http://schemas.microsoft.com/office/word/2010/wordprocessingCanvas" xmlns:cx="http://schemas.microsoft.com/office/drawing/2014/chartex" xmlns:cx1="http://schemas.microsoft.com/office/drawing/2015/9/8/chartex" xmlns:cx2="http://schemas.microsoft.com/office/drawing/2015/10/21/chartex" xmlns:cx3="http://schemas.microsoft.com/office/drawing/2016/5/9/chartex" xmlns:cx4="http://schemas.microsoft.com/office/drawing/2016/5/10/chartex" xmlns:cx5="http://schemas.microsoft.com/office/drawing/2016/5/11/chartex" xmlns:cx6="http://schemas.microsoft.com/office/drawing/2016/5/12/chartex" xmlns:cx7="http://schemas.microsoft.com/office/drawing/2016/5/13/chartex" xmlns:cx8="http://schemas.microsoft.com/office/drawing/2016/5/14/chartex" xmlns:mc="http://schemas.openxmlformats.org/markup-compatibility/2006" xmlns:aink="http://schemas.microsoft.com/office/drawing/2016/ink" xmlns:am3d="http://schemas.microsoft.com/office/drawing/2017/model3d" xmlns:o="urn:schemas-microsoft-com:office:office" xmlns:oel="http://schemas.microsoft.com/office/2019/extlst" xmlns:r="http://schemas.openxmlformats.org/officeDocument/2006/relationships" xmlns:m="http://schemas.openxmlformats.org/officeDocument/2006/math" xmlns:v="urn:schemas-microsoft-com:vml" xmlns:wp14="http://schemas.microsoft.com/office/word/2010/wordprocessingDrawing" xmlns:wp="http://schemas.openxmlformats.org/drawingml/2006/wordprocessingDrawing" xmlns:w10="urn:schemas-microsoft-com:office:word" xmlns:w="http://schemas.openxmlformats.org/wordprocessingml/2006/main" xmlns:w14="http://schemas.microsoft.com/office/word/2010/wordml" xmlns:w15="http://schemas.microsoft.com/office/word/2012/wordml" xmlns:w16cex="http://schemas.microsoft.com/office/word/2018/wordml/cex" xmlns:w16cid="http://schemas.microsoft.com/office/word/2016/wordml/cid" xmlns:w16="http://schemas.microsoft.com/office/word/2018/wordml" xmlns:w16sdtdh="http://schemas.microsoft.com/office/word/2020/wordml/sdtdatahash" xmlns:w16se="http://schemas.microsoft.com/office/word/2015/wordml/symex" xmlns:wpg="http://schemas.microsoft.com/office/word/2010/wordprocessingGroup" xmlns:wpi="http://schemas.microsoft.com/office/word/2010/wordprocessingInk" xmlns:wne="http://schemas.microsoft.com/office/word/2006/wordml" xmlns:wps="http://schemas.microsoft.com/office/word/2010/wordprocessingShape" mc:Ignorable="w14 w15 w16se w16cid w16 w16cex w16sdtdh wp14">
   <w:footnote w:type="separator" w:id="-1">
     <w:p>
       <w:pPr>
@@ -2638,7 +2907,7 @@
 </file>
 
 <file path=word/numbering.xml><?xml version="1.0" encoding="utf-8"?>
-<w:numbering xmlns:wpc="http://schemas.microsoft.com/office/word/2010/wordprocessingCanvas" xmlns:cx="http://schemas.microsoft.com/office/drawing/2014/chartex" xmlns:cx1="http://schemas.microsoft.com/office/drawing/2015/9/8/chartex" xmlns:cx2="http://schemas.microsoft.com/office/drawing/2015/10/21/chartex" xmlns:cx3="http://schemas.microsoft.com/office/drawing/2016/5/9/chartex" xmlns:cx4="http://schemas.microsoft.com/office/drawing/2016/5/10/chartex" xmlns:cx5="http://schemas.microsoft.com/office/drawing/2016/5/11/chartex" xmlns:cx6="http://schemas.microsoft.com/office/drawing/2016/5/12/chartex" xmlns:cx7="http://schemas.microsoft.com/office/drawing/2016/5/13/chartex" xmlns:cx8="http://schemas.microsoft.com/office/drawing/2016/5/14/chartex" xmlns:mc="http://schemas.openxmlformats.org/markup-compatibility/2006" xmlns:aink="http://schemas.microsoft.com/office/drawing/2016/ink" xmlns:am3d="http://schemas.microsoft.com/office/drawing/2017/model3d" xmlns:o="urn:schemas-microsoft-com:office:office" xmlns:r="http://schemas.openxmlformats.org/officeDocument/2006/relationships" xmlns:m="http://schemas.openxmlformats.org/officeDocument/2006/math" xmlns:v="urn:schemas-microsoft-com:vml" xmlns:wp14="http://schemas.microsoft.com/office/word/2010/wordprocessingDrawing" xmlns:wp="http://schemas.openxmlformats.org/drawingml/2006/wordprocessingDrawing" xmlns:w10="urn:schemas-microsoft-com:office:word" xmlns:w="http://schemas.openxmlformats.org/wordprocessingml/2006/main" xmlns:w14="http://schemas.microsoft.com/office/word/2010/wordml" xmlns:w15="http://schemas.microsoft.com/office/word/2012/wordml" xmlns:w16cex="http://schemas.microsoft.com/office/word/2018/wordml/cex" xmlns:w16cid="http://schemas.microsoft.com/office/word/2016/wordml/cid" xmlns:w16="http://schemas.microsoft.com/office/word/2018/wordml" xmlns:w16se="http://schemas.microsoft.com/office/word/2015/wordml/symex" xmlns:wpg="http://schemas.microsoft.com/office/word/2010/wordprocessingGroup" xmlns:wpi="http://schemas.microsoft.com/office/word/2010/wordprocessingInk" xmlns:wne="http://schemas.microsoft.com/office/word/2006/wordml" xmlns:wps="http://schemas.microsoft.com/office/word/2010/wordprocessingShape" mc:Ignorable="w14 w15 w16se w16cid w16 w16cex wp14">
+<w:numbering xmlns:wpc="http://schemas.microsoft.com/office/word/2010/wordprocessingCanvas" xmlns:cx="http://schemas.microsoft.com/office/drawing/2014/chartex" xmlns:cx1="http://schemas.microsoft.com/office/drawing/2015/9/8/chartex" xmlns:cx2="http://schemas.microsoft.com/office/drawing/2015/10/21/chartex" xmlns:cx3="http://schemas.microsoft.com/office/drawing/2016/5/9/chartex" xmlns:cx4="http://schemas.microsoft.com/office/drawing/2016/5/10/chartex" xmlns:cx5="http://schemas.microsoft.com/office/drawing/2016/5/11/chartex" xmlns:cx6="http://schemas.microsoft.com/office/drawing/2016/5/12/chartex" xmlns:cx7="http://schemas.microsoft.com/office/drawing/2016/5/13/chartex" xmlns:cx8="http://schemas.microsoft.com/office/drawing/2016/5/14/chartex" xmlns:mc="http://schemas.openxmlformats.org/markup-compatibility/2006" xmlns:aink="http://schemas.microsoft.com/office/drawing/2016/ink" xmlns:am3d="http://schemas.microsoft.com/office/drawing/2017/model3d" xmlns:o="urn:schemas-microsoft-com:office:office" xmlns:oel="http://schemas.microsoft.com/office/2019/extlst" xmlns:r="http://schemas.openxmlformats.org/officeDocument/2006/relationships" xmlns:m="http://schemas.openxmlformats.org/officeDocument/2006/math" xmlns:v="urn:schemas-microsoft-com:vml" xmlns:wp14="http://schemas.microsoft.com/office/word/2010/wordprocessingDrawing" xmlns:wp="http://schemas.openxmlformats.org/drawingml/2006/wordprocessingDrawing" xmlns:w10="urn:schemas-microsoft-com:office:word" xmlns:w="http://schemas.openxmlformats.org/wordprocessingml/2006/main" xmlns:w14="http://schemas.microsoft.com/office/word/2010/wordml" xmlns:w15="http://schemas.microsoft.com/office/word/2012/wordml" xmlns:w16cex="http://schemas.microsoft.com/office/word/2018/wordml/cex" xmlns:w16cid="http://schemas.microsoft.com/office/word/2016/wordml/cid" xmlns:w16="http://schemas.microsoft.com/office/word/2018/wordml" xmlns:w16sdtdh="http://schemas.microsoft.com/office/word/2020/wordml/sdtdatahash" xmlns:w16se="http://schemas.microsoft.com/office/word/2015/wordml/symex" xmlns:wpg="http://schemas.microsoft.com/office/word/2010/wordprocessingGroup" xmlns:wpi="http://schemas.microsoft.com/office/word/2010/wordprocessingInk" xmlns:wne="http://schemas.microsoft.com/office/word/2006/wordml" xmlns:wps="http://schemas.microsoft.com/office/word/2010/wordprocessingShape" mc:Ignorable="w14 w15 w16se w16cid w16 w16cex w16sdtdh wp14">
   <w:abstractNum w:abstractNumId="0" w15:restartNumberingAfterBreak="0">
     <w:nsid w:val="04387A52"/>
     <w:multiLevelType w:val="multilevel"/>
@@ -2877,7 +3146,7 @@
     <w:lvl w:ilvl="0">
       <w:start w:val="1"/>
       <w:numFmt w:val="decimal"/>
-      <w:pStyle w:val="Heading1"/>
+      <w:pStyle w:val="u1"/>
       <w:suff w:val="space"/>
       <w:lvlText w:val="%1."/>
       <w:lvlJc w:val="left"/>
@@ -2891,7 +3160,7 @@
     <w:lvl w:ilvl="1">
       <w:start w:val="1"/>
       <w:numFmt w:val="decimal"/>
-      <w:pStyle w:val="Heading2"/>
+      <w:pStyle w:val="u2"/>
       <w:lvlText w:val="%1.%2."/>
       <w:lvlJc w:val="left"/>
       <w:pPr>
@@ -2904,7 +3173,7 @@
     <w:lvl w:ilvl="2">
       <w:start w:val="1"/>
       <w:numFmt w:val="decimal"/>
-      <w:pStyle w:val="Heading3"/>
+      <w:pStyle w:val="u3"/>
       <w:lvlText w:val="%1.%2.%3."/>
       <w:lvlJc w:val="left"/>
       <w:pPr>
@@ -2917,7 +3186,7 @@
     <w:lvl w:ilvl="3">
       <w:start w:val="1"/>
       <w:numFmt w:val="lowerLetter"/>
-      <w:pStyle w:val="Heading4"/>
+      <w:pStyle w:val="u4"/>
       <w:lvlText w:val="%4)"/>
       <w:lvlJc w:val="left"/>
       <w:pPr>
@@ -3849,7 +4118,7 @@
     <w:lvl w:ilvl="4">
       <w:start w:val="1"/>
       <w:numFmt w:val="decimal"/>
-      <w:pStyle w:val="Heading5"/>
+      <w:pStyle w:val="u5"/>
       <w:lvlText w:val="%1.%2.%3.%4.%5"/>
       <w:lvlJc w:val="left"/>
       <w:pPr>
@@ -3862,7 +4131,7 @@
     <w:lvl w:ilvl="5">
       <w:start w:val="1"/>
       <w:numFmt w:val="decimal"/>
-      <w:pStyle w:val="Heading6"/>
+      <w:pStyle w:val="u6"/>
       <w:lvlText w:val="%1.%2.%3.%4.%5.%6"/>
       <w:lvlJc w:val="left"/>
       <w:pPr>
@@ -3875,7 +4144,7 @@
     <w:lvl w:ilvl="6">
       <w:start w:val="1"/>
       <w:numFmt w:val="decimal"/>
-      <w:pStyle w:val="Heading7"/>
+      <w:pStyle w:val="u7"/>
       <w:lvlText w:val="%1.%2.%3.%4.%5.%6.%7"/>
       <w:lvlJc w:val="left"/>
       <w:pPr>
@@ -3888,7 +4157,7 @@
     <w:lvl w:ilvl="7">
       <w:start w:val="1"/>
       <w:numFmt w:val="decimal"/>
-      <w:pStyle w:val="Heading8"/>
+      <w:pStyle w:val="u8"/>
       <w:lvlText w:val="%1.%2.%3.%4.%5.%6.%7.%8"/>
       <w:lvlJc w:val="left"/>
       <w:pPr>
@@ -3901,7 +4170,7 @@
     <w:lvl w:ilvl="8">
       <w:start w:val="1"/>
       <w:numFmt w:val="decimal"/>
-      <w:pStyle w:val="Heading9"/>
+      <w:pStyle w:val="u9"/>
       <w:lvlText w:val="%1.%2.%3.%4.%5.%6.%7.%8.%9"/>
       <w:lvlJc w:val="left"/>
       <w:pPr>
@@ -4028,18 +4297,131 @@
     </w:lvl>
   </w:abstractNum>
   <w:abstractNum w:abstractNumId="14" w15:restartNumberingAfterBreak="0">
+    <w:nsid w:val="4532628A"/>
+    <w:multiLevelType w:val="hybridMultilevel"/>
+    <w:tmpl w:val="3DB49600"/>
+    <w:lvl w:ilvl="0" w:tplc="7BCEE9A4">
+      <w:start w:val="1"/>
+      <w:numFmt w:val="bullet"/>
+      <w:lvlText w:val=""/>
+      <w:lvlJc w:val="left"/>
+      <w:pPr>
+        <w:ind w:left="720" w:hanging="360"/>
+      </w:pPr>
+      <w:rPr>
+        <w:rFonts w:ascii="Symbol" w:hAnsi="Symbol" w:hint="default"/>
+      </w:rPr>
+    </w:lvl>
+    <w:lvl w:ilvl="1" w:tplc="04090003" w:tentative="1">
+      <w:start w:val="1"/>
+      <w:numFmt w:val="bullet"/>
+      <w:lvlText w:val="o"/>
+      <w:lvlJc w:val="left"/>
+      <w:pPr>
+        <w:ind w:left="1440" w:hanging="360"/>
+      </w:pPr>
+      <w:rPr>
+        <w:rFonts w:ascii="Courier New" w:hAnsi="Courier New" w:cs="Courier New" w:hint="default"/>
+      </w:rPr>
+    </w:lvl>
+    <w:lvl w:ilvl="2" w:tplc="04090005" w:tentative="1">
+      <w:start w:val="1"/>
+      <w:numFmt w:val="bullet"/>
+      <w:lvlText w:val=""/>
+      <w:lvlJc w:val="left"/>
+      <w:pPr>
+        <w:ind w:left="2160" w:hanging="360"/>
+      </w:pPr>
+      <w:rPr>
+        <w:rFonts w:ascii="Wingdings" w:hAnsi="Wingdings" w:hint="default"/>
+      </w:rPr>
+    </w:lvl>
+    <w:lvl w:ilvl="3" w:tplc="04090001" w:tentative="1">
+      <w:start w:val="1"/>
+      <w:numFmt w:val="bullet"/>
+      <w:lvlText w:val=""/>
+      <w:lvlJc w:val="left"/>
+      <w:pPr>
+        <w:ind w:left="2880" w:hanging="360"/>
+      </w:pPr>
+      <w:rPr>
+        <w:rFonts w:ascii="Symbol" w:hAnsi="Symbol" w:hint="default"/>
+      </w:rPr>
+    </w:lvl>
+    <w:lvl w:ilvl="4" w:tplc="04090003" w:tentative="1">
+      <w:start w:val="1"/>
+      <w:numFmt w:val="bullet"/>
+      <w:lvlText w:val="o"/>
+      <w:lvlJc w:val="left"/>
+      <w:pPr>
+        <w:ind w:left="3600" w:hanging="360"/>
+      </w:pPr>
+      <w:rPr>
+        <w:rFonts w:ascii="Courier New" w:hAnsi="Courier New" w:cs="Courier New" w:hint="default"/>
+      </w:rPr>
+    </w:lvl>
+    <w:lvl w:ilvl="5" w:tplc="04090005" w:tentative="1">
+      <w:start w:val="1"/>
+      <w:numFmt w:val="bullet"/>
+      <w:lvlText w:val=""/>
+      <w:lvlJc w:val="left"/>
+      <w:pPr>
+        <w:ind w:left="4320" w:hanging="360"/>
+      </w:pPr>
+      <w:rPr>
+        <w:rFonts w:ascii="Wingdings" w:hAnsi="Wingdings" w:hint="default"/>
+      </w:rPr>
+    </w:lvl>
+    <w:lvl w:ilvl="6" w:tplc="04090001" w:tentative="1">
+      <w:start w:val="1"/>
+      <w:numFmt w:val="bullet"/>
+      <w:lvlText w:val=""/>
+      <w:lvlJc w:val="left"/>
+      <w:pPr>
+        <w:ind w:left="5040" w:hanging="360"/>
+      </w:pPr>
+      <w:rPr>
+        <w:rFonts w:ascii="Symbol" w:hAnsi="Symbol" w:hint="default"/>
+      </w:rPr>
+    </w:lvl>
+    <w:lvl w:ilvl="7" w:tplc="04090003" w:tentative="1">
+      <w:start w:val="1"/>
+      <w:numFmt w:val="bullet"/>
+      <w:lvlText w:val="o"/>
+      <w:lvlJc w:val="left"/>
+      <w:pPr>
+        <w:ind w:left="5760" w:hanging="360"/>
+      </w:pPr>
+      <w:rPr>
+        <w:rFonts w:ascii="Courier New" w:hAnsi="Courier New" w:cs="Courier New" w:hint="default"/>
+      </w:rPr>
+    </w:lvl>
+    <w:lvl w:ilvl="8" w:tplc="04090005" w:tentative="1">
+      <w:start w:val="1"/>
+      <w:numFmt w:val="bullet"/>
+      <w:lvlText w:val=""/>
+      <w:lvlJc w:val="left"/>
+      <w:pPr>
+        <w:ind w:left="6480" w:hanging="360"/>
+      </w:pPr>
+      <w:rPr>
+        <w:rFonts w:ascii="Wingdings" w:hAnsi="Wingdings" w:hint="default"/>
+      </w:rPr>
+    </w:lvl>
+  </w:abstractNum>
+  <w:abstractNum w:abstractNumId="15" w15:restartNumberingAfterBreak="0">
     <w:nsid w:val="46EB7B32"/>
     <w:multiLevelType w:val="multilevel"/>
     <w:tmpl w:val="F35490FC"/>
     <w:numStyleLink w:val="nhsmc"/>
   </w:abstractNum>
-  <w:abstractNum w:abstractNumId="15" w15:restartNumberingAfterBreak="0">
+  <w:abstractNum w:abstractNumId="16" w15:restartNumberingAfterBreak="0">
     <w:nsid w:val="47717E93"/>
     <w:multiLevelType w:val="multilevel"/>
     <w:tmpl w:val="57D4C79E"/>
     <w:numStyleLink w:val="UListHanging"/>
   </w:abstractNum>
-  <w:abstractNum w:abstractNumId="16" w15:restartNumberingAfterBreak="0">
+  <w:abstractNum w:abstractNumId="17" w15:restartNumberingAfterBreak="0">
     <w:nsid w:val="47BC32A5"/>
     <w:multiLevelType w:val="multilevel"/>
     <w:tmpl w:val="04090021"/>
@@ -4152,7 +4534,120 @@
       </w:rPr>
     </w:lvl>
   </w:abstractNum>
-  <w:abstractNum w:abstractNumId="17" w15:restartNumberingAfterBreak="0">
+  <w:abstractNum w:abstractNumId="18" w15:restartNumberingAfterBreak="0">
+    <w:nsid w:val="4A031BE8"/>
+    <w:multiLevelType w:val="hybridMultilevel"/>
+    <w:tmpl w:val="87E4DC3A"/>
+    <w:lvl w:ilvl="0" w:tplc="7BCEE9A4">
+      <w:start w:val="1"/>
+      <w:numFmt w:val="bullet"/>
+      <w:lvlText w:val=""/>
+      <w:lvlJc w:val="left"/>
+      <w:pPr>
+        <w:ind w:left="720" w:hanging="360"/>
+      </w:pPr>
+      <w:rPr>
+        <w:rFonts w:ascii="Symbol" w:hAnsi="Symbol" w:hint="default"/>
+      </w:rPr>
+    </w:lvl>
+    <w:lvl w:ilvl="1" w:tplc="04090003" w:tentative="1">
+      <w:start w:val="1"/>
+      <w:numFmt w:val="bullet"/>
+      <w:lvlText w:val="o"/>
+      <w:lvlJc w:val="left"/>
+      <w:pPr>
+        <w:ind w:left="1440" w:hanging="360"/>
+      </w:pPr>
+      <w:rPr>
+        <w:rFonts w:ascii="Courier New" w:hAnsi="Courier New" w:cs="Courier New" w:hint="default"/>
+      </w:rPr>
+    </w:lvl>
+    <w:lvl w:ilvl="2" w:tplc="04090005" w:tentative="1">
+      <w:start w:val="1"/>
+      <w:numFmt w:val="bullet"/>
+      <w:lvlText w:val=""/>
+      <w:lvlJc w:val="left"/>
+      <w:pPr>
+        <w:ind w:left="2160" w:hanging="360"/>
+      </w:pPr>
+      <w:rPr>
+        <w:rFonts w:ascii="Wingdings" w:hAnsi="Wingdings" w:hint="default"/>
+      </w:rPr>
+    </w:lvl>
+    <w:lvl w:ilvl="3" w:tplc="04090001" w:tentative="1">
+      <w:start w:val="1"/>
+      <w:numFmt w:val="bullet"/>
+      <w:lvlText w:val=""/>
+      <w:lvlJc w:val="left"/>
+      <w:pPr>
+        <w:ind w:left="2880" w:hanging="360"/>
+      </w:pPr>
+      <w:rPr>
+        <w:rFonts w:ascii="Symbol" w:hAnsi="Symbol" w:hint="default"/>
+      </w:rPr>
+    </w:lvl>
+    <w:lvl w:ilvl="4" w:tplc="04090003" w:tentative="1">
+      <w:start w:val="1"/>
+      <w:numFmt w:val="bullet"/>
+      <w:lvlText w:val="o"/>
+      <w:lvlJc w:val="left"/>
+      <w:pPr>
+        <w:ind w:left="3600" w:hanging="360"/>
+      </w:pPr>
+      <w:rPr>
+        <w:rFonts w:ascii="Courier New" w:hAnsi="Courier New" w:cs="Courier New" w:hint="default"/>
+      </w:rPr>
+    </w:lvl>
+    <w:lvl w:ilvl="5" w:tplc="04090005" w:tentative="1">
+      <w:start w:val="1"/>
+      <w:numFmt w:val="bullet"/>
+      <w:lvlText w:val=""/>
+      <w:lvlJc w:val="left"/>
+      <w:pPr>
+        <w:ind w:left="4320" w:hanging="360"/>
+      </w:pPr>
+      <w:rPr>
+        <w:rFonts w:ascii="Wingdings" w:hAnsi="Wingdings" w:hint="default"/>
+      </w:rPr>
+    </w:lvl>
+    <w:lvl w:ilvl="6" w:tplc="04090001" w:tentative="1">
+      <w:start w:val="1"/>
+      <w:numFmt w:val="bullet"/>
+      <w:lvlText w:val=""/>
+      <w:lvlJc w:val="left"/>
+      <w:pPr>
+        <w:ind w:left="5040" w:hanging="360"/>
+      </w:pPr>
+      <w:rPr>
+        <w:rFonts w:ascii="Symbol" w:hAnsi="Symbol" w:hint="default"/>
+      </w:rPr>
+    </w:lvl>
+    <w:lvl w:ilvl="7" w:tplc="04090003" w:tentative="1">
+      <w:start w:val="1"/>
+      <w:numFmt w:val="bullet"/>
+      <w:lvlText w:val="o"/>
+      <w:lvlJc w:val="left"/>
+      <w:pPr>
+        <w:ind w:left="5760" w:hanging="360"/>
+      </w:pPr>
+      <w:rPr>
+        <w:rFonts w:ascii="Courier New" w:hAnsi="Courier New" w:cs="Courier New" w:hint="default"/>
+      </w:rPr>
+    </w:lvl>
+    <w:lvl w:ilvl="8" w:tplc="04090005" w:tentative="1">
+      <w:start w:val="1"/>
+      <w:numFmt w:val="bullet"/>
+      <w:lvlText w:val=""/>
+      <w:lvlJc w:val="left"/>
+      <w:pPr>
+        <w:ind w:left="6480" w:hanging="360"/>
+      </w:pPr>
+      <w:rPr>
+        <w:rFonts w:ascii="Wingdings" w:hAnsi="Wingdings" w:hint="default"/>
+      </w:rPr>
+    </w:lvl>
+  </w:abstractNum>
+  <w:abstractNum w:abstractNumId="19" w15:restartNumberingAfterBreak="0">
     <w:nsid w:val="4B745D62"/>
     <w:multiLevelType w:val="multilevel"/>
     <w:tmpl w:val="04090021"/>
@@ -4265,7 +4760,7 @@
       </w:rPr>
     </w:lvl>
   </w:abstractNum>
-  <w:abstractNum w:abstractNumId="18" w15:restartNumberingAfterBreak="0">
+  <w:abstractNum w:abstractNumId="20" w15:restartNumberingAfterBreak="0">
     <w:nsid w:val="500D3EB6"/>
     <w:multiLevelType w:val="multilevel"/>
     <w:tmpl w:val="04090021"/>
@@ -4378,7 +4873,7 @@
       </w:rPr>
     </w:lvl>
   </w:abstractNum>
-  <w:abstractNum w:abstractNumId="19" w15:restartNumberingAfterBreak="0">
+  <w:abstractNum w:abstractNumId="21" w15:restartNumberingAfterBreak="0">
     <w:nsid w:val="505A50A5"/>
     <w:multiLevelType w:val="hybridMultilevel"/>
     <w:tmpl w:val="9450521C"/>
@@ -4491,7 +4986,7 @@
       </w:rPr>
     </w:lvl>
   </w:abstractNum>
-  <w:abstractNum w:abstractNumId="20" w15:restartNumberingAfterBreak="0">
+  <w:abstractNum w:abstractNumId="22" w15:restartNumberingAfterBreak="0">
     <w:nsid w:val="522D5698"/>
     <w:multiLevelType w:val="multilevel"/>
     <w:tmpl w:val="82FEDA6C"/>
@@ -4605,7 +5100,7 @@
       </w:rPr>
     </w:lvl>
   </w:abstractNum>
-  <w:abstractNum w:abstractNumId="21" w15:restartNumberingAfterBreak="0">
+  <w:abstractNum w:abstractNumId="23" w15:restartNumberingAfterBreak="0">
     <w:nsid w:val="54F804C3"/>
     <w:multiLevelType w:val="multilevel"/>
     <w:tmpl w:val="04090021"/>
@@ -4718,7 +5213,7 @@
       </w:rPr>
     </w:lvl>
   </w:abstractNum>
-  <w:abstractNum w:abstractNumId="22" w15:restartNumberingAfterBreak="0">
+  <w:abstractNum w:abstractNumId="24" w15:restartNumberingAfterBreak="0">
     <w:nsid w:val="56595924"/>
     <w:multiLevelType w:val="hybridMultilevel"/>
     <w:tmpl w:val="E89C440E"/>
@@ -4831,7 +5326,7 @@
       </w:rPr>
     </w:lvl>
   </w:abstractNum>
-  <w:abstractNum w:abstractNumId="23" w15:restartNumberingAfterBreak="0">
+  <w:abstractNum w:abstractNumId="25" w15:restartNumberingAfterBreak="0">
     <w:nsid w:val="5D56785F"/>
     <w:multiLevelType w:val="multilevel"/>
     <w:tmpl w:val="04090021"/>
@@ -4944,7 +5439,7 @@
       </w:rPr>
     </w:lvl>
   </w:abstractNum>
-  <w:abstractNum w:abstractNumId="24" w15:restartNumberingAfterBreak="0">
+  <w:abstractNum w:abstractNumId="26" w15:restartNumberingAfterBreak="0">
     <w:nsid w:val="5F6D23D1"/>
     <w:multiLevelType w:val="multilevel"/>
     <w:tmpl w:val="BA224520"/>
@@ -5066,7 +5561,7 @@
       </w:rPr>
     </w:lvl>
   </w:abstractNum>
-  <w:abstractNum w:abstractNumId="25" w15:restartNumberingAfterBreak="0">
+  <w:abstractNum w:abstractNumId="27" w15:restartNumberingAfterBreak="0">
     <w:nsid w:val="61AD72E2"/>
     <w:multiLevelType w:val="multilevel"/>
     <w:tmpl w:val="0409001D"/>
@@ -5152,7 +5647,7 @@
       </w:pPr>
     </w:lvl>
   </w:abstractNum>
-  <w:abstractNum w:abstractNumId="26" w15:restartNumberingAfterBreak="0">
+  <w:abstractNum w:abstractNumId="28" w15:restartNumberingAfterBreak="0">
     <w:nsid w:val="660B0C44"/>
     <w:multiLevelType w:val="multilevel"/>
     <w:tmpl w:val="04090021"/>
@@ -5265,7 +5760,7 @@
       </w:rPr>
     </w:lvl>
   </w:abstractNum>
-  <w:abstractNum w:abstractNumId="27" w15:restartNumberingAfterBreak="0">
+  <w:abstractNum w:abstractNumId="29" w15:restartNumberingAfterBreak="0">
     <w:nsid w:val="6B4B77CD"/>
     <w:multiLevelType w:val="multilevel"/>
     <w:tmpl w:val="A106E9A8"/>
@@ -5378,13 +5873,126 @@
       </w:rPr>
     </w:lvl>
   </w:abstractNum>
-  <w:abstractNum w:abstractNumId="28" w15:restartNumberingAfterBreak="0">
+  <w:abstractNum w:abstractNumId="30" w15:restartNumberingAfterBreak="0">
     <w:nsid w:val="71B2196D"/>
     <w:multiLevelType w:val="multilevel"/>
     <w:tmpl w:val="F35490FC"/>
     <w:numStyleLink w:val="nhsmc"/>
   </w:abstractNum>
-  <w:abstractNum w:abstractNumId="29" w15:restartNumberingAfterBreak="0">
+  <w:abstractNum w:abstractNumId="31" w15:restartNumberingAfterBreak="0">
+    <w:nsid w:val="734C7CC1"/>
+    <w:multiLevelType w:val="hybridMultilevel"/>
+    <w:tmpl w:val="1A5C83CA"/>
+    <w:lvl w:ilvl="0" w:tplc="7BCEE9A4">
+      <w:start w:val="1"/>
+      <w:numFmt w:val="bullet"/>
+      <w:lvlText w:val=""/>
+      <w:lvlJc w:val="left"/>
+      <w:pPr>
+        <w:ind w:left="720" w:hanging="360"/>
+      </w:pPr>
+      <w:rPr>
+        <w:rFonts w:ascii="Symbol" w:hAnsi="Symbol" w:hint="default"/>
+      </w:rPr>
+    </w:lvl>
+    <w:lvl w:ilvl="1" w:tplc="04090003" w:tentative="1">
+      <w:start w:val="1"/>
+      <w:numFmt w:val="bullet"/>
+      <w:lvlText w:val="o"/>
+      <w:lvlJc w:val="left"/>
+      <w:pPr>
+        <w:ind w:left="1440" w:hanging="360"/>
+      </w:pPr>
+      <w:rPr>
+        <w:rFonts w:ascii="Courier New" w:hAnsi="Courier New" w:cs="Courier New" w:hint="default"/>
+      </w:rPr>
+    </w:lvl>
+    <w:lvl w:ilvl="2" w:tplc="04090005" w:tentative="1">
+      <w:start w:val="1"/>
+      <w:numFmt w:val="bullet"/>
+      <w:lvlText w:val=""/>
+      <w:lvlJc w:val="left"/>
+      <w:pPr>
+        <w:ind w:left="2160" w:hanging="360"/>
+      </w:pPr>
+      <w:rPr>
+        <w:rFonts w:ascii="Wingdings" w:hAnsi="Wingdings" w:hint="default"/>
+      </w:rPr>
+    </w:lvl>
+    <w:lvl w:ilvl="3" w:tplc="04090001" w:tentative="1">
+      <w:start w:val="1"/>
+      <w:numFmt w:val="bullet"/>
+      <w:lvlText w:val=""/>
+      <w:lvlJc w:val="left"/>
+      <w:pPr>
+        <w:ind w:left="2880" w:hanging="360"/>
+      </w:pPr>
+      <w:rPr>
+        <w:rFonts w:ascii="Symbol" w:hAnsi="Symbol" w:hint="default"/>
+      </w:rPr>
+    </w:lvl>
+    <w:lvl w:ilvl="4" w:tplc="04090003" w:tentative="1">
+      <w:start w:val="1"/>
+      <w:numFmt w:val="bullet"/>
+      <w:lvlText w:val="o"/>
+      <w:lvlJc w:val="left"/>
+      <w:pPr>
+        <w:ind w:left="3600" w:hanging="360"/>
+      </w:pPr>
+      <w:rPr>
+        <w:rFonts w:ascii="Courier New" w:hAnsi="Courier New" w:cs="Courier New" w:hint="default"/>
+      </w:rPr>
+    </w:lvl>
+    <w:lvl w:ilvl="5" w:tplc="04090005" w:tentative="1">
+      <w:start w:val="1"/>
+      <w:numFmt w:val="bullet"/>
+      <w:lvlText w:val=""/>
+      <w:lvlJc w:val="left"/>
+      <w:pPr>
+        <w:ind w:left="4320" w:hanging="360"/>
+      </w:pPr>
+      <w:rPr>
+        <w:rFonts w:ascii="Wingdings" w:hAnsi="Wingdings" w:hint="default"/>
+      </w:rPr>
+    </w:lvl>
+    <w:lvl w:ilvl="6" w:tplc="04090001" w:tentative="1">
+      <w:start w:val="1"/>
+      <w:numFmt w:val="bullet"/>
+      <w:lvlText w:val=""/>
+      <w:lvlJc w:val="left"/>
+      <w:pPr>
+        <w:ind w:left="5040" w:hanging="360"/>
+      </w:pPr>
+      <w:rPr>
+        <w:rFonts w:ascii="Symbol" w:hAnsi="Symbol" w:hint="default"/>
+      </w:rPr>
+    </w:lvl>
+    <w:lvl w:ilvl="7" w:tplc="04090003" w:tentative="1">
+      <w:start w:val="1"/>
+      <w:numFmt w:val="bullet"/>
+      <w:lvlText w:val="o"/>
+      <w:lvlJc w:val="left"/>
+      <w:pPr>
+        <w:ind w:left="5760" w:hanging="360"/>
+      </w:pPr>
+      <w:rPr>
+        <w:rFonts w:ascii="Courier New" w:hAnsi="Courier New" w:cs="Courier New" w:hint="default"/>
+      </w:rPr>
+    </w:lvl>
+    <w:lvl w:ilvl="8" w:tplc="04090005" w:tentative="1">
+      <w:start w:val="1"/>
+      <w:numFmt w:val="bullet"/>
+      <w:lvlText w:val=""/>
+      <w:lvlJc w:val="left"/>
+      <w:pPr>
+        <w:ind w:left="6480" w:hanging="360"/>
+      </w:pPr>
+      <w:rPr>
+        <w:rFonts w:ascii="Wingdings" w:hAnsi="Wingdings" w:hint="default"/>
+      </w:rPr>
+    </w:lvl>
+  </w:abstractNum>
+  <w:abstractNum w:abstractNumId="32" w15:restartNumberingAfterBreak="0">
     <w:nsid w:val="786810DB"/>
     <w:multiLevelType w:val="multilevel"/>
     <w:tmpl w:val="A106E9A8"/>
@@ -5497,7 +6105,7 @@
       </w:rPr>
     </w:lvl>
   </w:abstractNum>
-  <w:abstractNum w:abstractNumId="30" w15:restartNumberingAfterBreak="0">
+  <w:abstractNum w:abstractNumId="33" w15:restartNumberingAfterBreak="0">
     <w:nsid w:val="7AC41451"/>
     <w:multiLevelType w:val="multilevel"/>
     <w:tmpl w:val="04090021"/>
@@ -5610,7 +6218,7 @@
       </w:rPr>
     </w:lvl>
   </w:abstractNum>
-  <w:abstractNum w:abstractNumId="31" w15:restartNumberingAfterBreak="0">
+  <w:abstractNum w:abstractNumId="34" w15:restartNumberingAfterBreak="0">
     <w:nsid w:val="7C1509D5"/>
     <w:multiLevelType w:val="multilevel"/>
     <w:tmpl w:val="82FEDA6C"/>
@@ -5724,76 +6332,76 @@
       </w:rPr>
     </w:lvl>
   </w:abstractNum>
-  <w:num w:numId="1">
+  <w:num w:numId="1" w16cid:durableId="430978606">
     <w:abstractNumId w:val="12"/>
   </w:num>
-  <w:num w:numId="2">
-    <w:abstractNumId w:val="21"/>
-  </w:num>
-  <w:num w:numId="3">
+  <w:num w:numId="2" w16cid:durableId="2102800662">
     <w:abstractNumId w:val="23"/>
   </w:num>
-  <w:num w:numId="4">
+  <w:num w:numId="3" w16cid:durableId="50931640">
+    <w:abstractNumId w:val="25"/>
+  </w:num>
+  <w:num w:numId="4" w16cid:durableId="842167646">
+    <w:abstractNumId w:val="29"/>
+  </w:num>
+  <w:num w:numId="5" w16cid:durableId="1508669950">
+    <w:abstractNumId w:val="5"/>
+  </w:num>
+  <w:num w:numId="6" w16cid:durableId="1780832150">
+    <w:abstractNumId w:val="6"/>
+  </w:num>
+  <w:num w:numId="7" w16cid:durableId="755202156">
+    <w:abstractNumId w:val="19"/>
+  </w:num>
+  <w:num w:numId="8" w16cid:durableId="173224911">
+    <w:abstractNumId w:val="28"/>
+  </w:num>
+  <w:num w:numId="9" w16cid:durableId="843251807">
+    <w:abstractNumId w:val="13"/>
+  </w:num>
+  <w:num w:numId="10" w16cid:durableId="1706254799">
+    <w:abstractNumId w:val="12"/>
+  </w:num>
+  <w:num w:numId="11" w16cid:durableId="919868512">
+    <w:abstractNumId w:val="3"/>
+  </w:num>
+  <w:num w:numId="12" w16cid:durableId="74060792">
+    <w:abstractNumId w:val="22"/>
+  </w:num>
+  <w:num w:numId="13" w16cid:durableId="1912696404">
     <w:abstractNumId w:val="27"/>
   </w:num>
-  <w:num w:numId="5">
-    <w:abstractNumId w:val="5"/>
+  <w:num w:numId="14" w16cid:durableId="1823422011">
+    <w:abstractNumId w:val="34"/>
   </w:num>
-  <w:num w:numId="6">
-    <w:abstractNumId w:val="6"/>
+  <w:num w:numId="15" w16cid:durableId="176818192">
+    <w:abstractNumId w:val="32"/>
   </w:num>
-  <w:num w:numId="7">
+  <w:num w:numId="16" w16cid:durableId="961039222">
+    <w:abstractNumId w:val="4"/>
+  </w:num>
+  <w:num w:numId="17" w16cid:durableId="1077946768">
+    <w:abstractNumId w:val="33"/>
+  </w:num>
+  <w:num w:numId="18" w16cid:durableId="1440829965">
+    <w:abstractNumId w:val="10"/>
+  </w:num>
+  <w:num w:numId="19" w16cid:durableId="5636413">
+    <w:abstractNumId w:val="20"/>
+  </w:num>
+  <w:num w:numId="20" w16cid:durableId="726881402">
     <w:abstractNumId w:val="17"/>
   </w:num>
-  <w:num w:numId="8">
-    <w:abstractNumId w:val="26"/>
-  </w:num>
-  <w:num w:numId="9">
-    <w:abstractNumId w:val="13"/>
-  </w:num>
-  <w:num w:numId="10">
-    <w:abstractNumId w:val="12"/>
-  </w:num>
-  <w:num w:numId="11">
-    <w:abstractNumId w:val="3"/>
-  </w:num>
-  <w:num w:numId="12">
-    <w:abstractNumId w:val="20"/>
-  </w:num>
-  <w:num w:numId="13">
-    <w:abstractNumId w:val="25"/>
-  </w:num>
-  <w:num w:numId="14">
-    <w:abstractNumId w:val="31"/>
-  </w:num>
-  <w:num w:numId="15">
-    <w:abstractNumId w:val="29"/>
-  </w:num>
-  <w:num w:numId="16">
-    <w:abstractNumId w:val="4"/>
-  </w:num>
-  <w:num w:numId="17">
-    <w:abstractNumId w:val="30"/>
-  </w:num>
-  <w:num w:numId="18">
-    <w:abstractNumId w:val="10"/>
-  </w:num>
-  <w:num w:numId="19">
-    <w:abstractNumId w:val="18"/>
-  </w:num>
-  <w:num w:numId="20">
-    <w:abstractNumId w:val="16"/>
-  </w:num>
-  <w:num w:numId="21">
+  <w:num w:numId="21" w16cid:durableId="2114473920">
     <w:abstractNumId w:val="8"/>
   </w:num>
-  <w:num w:numId="22">
+  <w:num w:numId="22" w16cid:durableId="479224868">
     <w:abstractNumId w:val="9"/>
   </w:num>
-  <w:num w:numId="23">
+  <w:num w:numId="23" w16cid:durableId="252982975">
     <w:abstractNumId w:val="2"/>
   </w:num>
-  <w:num w:numId="24">
+  <w:num w:numId="24" w16cid:durableId="1166170034">
     <w:abstractNumId w:val="2"/>
     <w:lvlOverride w:ilvl="0">
       <w:startOverride w:val="1"/>
@@ -5823,41 +6431,50 @@
       <w:startOverride w:val="1"/>
     </w:lvlOverride>
   </w:num>
-  <w:num w:numId="25">
+  <w:num w:numId="25" w16cid:durableId="388501650">
     <w:abstractNumId w:val="0"/>
   </w:num>
-  <w:num w:numId="26">
+  <w:num w:numId="26" w16cid:durableId="1423062843">
     <w:abstractNumId w:val="11"/>
   </w:num>
-  <w:num w:numId="27">
+  <w:num w:numId="27" w16cid:durableId="744760569">
+    <w:abstractNumId w:val="16"/>
+  </w:num>
+  <w:num w:numId="28" w16cid:durableId="421268112">
+    <w:abstractNumId w:val="30"/>
+  </w:num>
+  <w:num w:numId="29" w16cid:durableId="1600021369">
     <w:abstractNumId w:val="15"/>
   </w:num>
-  <w:num w:numId="28">
-    <w:abstractNumId w:val="28"/>
+  <w:num w:numId="30" w16cid:durableId="1158154177">
+    <w:abstractNumId w:val="26"/>
   </w:num>
-  <w:num w:numId="29">
+  <w:num w:numId="31" w16cid:durableId="1410269740">
+    <w:abstractNumId w:val="7"/>
+  </w:num>
+  <w:num w:numId="32" w16cid:durableId="867259384">
+    <w:abstractNumId w:val="21"/>
+  </w:num>
+  <w:num w:numId="33" w16cid:durableId="1174418695">
+    <w:abstractNumId w:val="1"/>
+  </w:num>
+  <w:num w:numId="34" w16cid:durableId="1059013834">
+    <w:abstractNumId w:val="24"/>
+  </w:num>
+  <w:num w:numId="35" w16cid:durableId="168057841">
+    <w:abstractNumId w:val="31"/>
+  </w:num>
+  <w:num w:numId="36" w16cid:durableId="985545312">
     <w:abstractNumId w:val="14"/>
   </w:num>
-  <w:num w:numId="30">
-    <w:abstractNumId w:val="24"/>
-  </w:num>
-  <w:num w:numId="31">
-    <w:abstractNumId w:val="7"/>
-  </w:num>
-  <w:num w:numId="32">
-    <w:abstractNumId w:val="19"/>
-  </w:num>
-  <w:num w:numId="33">
-    <w:abstractNumId w:val="1"/>
-  </w:num>
-  <w:num w:numId="34">
-    <w:abstractNumId w:val="22"/>
+  <w:num w:numId="37" w16cid:durableId="1268661563">
+    <w:abstractNumId w:val="18"/>
   </w:num>
 </w:numbering>
 </file>
 
 <file path=word/styles.xml><?xml version="1.0" encoding="utf-8"?>
-<w:styles xmlns:mc="http://schemas.openxmlformats.org/markup-compatibility/2006" xmlns:r="http://schemas.openxmlformats.org/officeDocument/2006/relationships" xmlns:w="http://schemas.openxmlformats.org/wordprocessingml/2006/main" xmlns:w14="http://schemas.microsoft.com/office/word/2010/wordml" xmlns:w15="http://schemas.microsoft.com/office/word/2012/wordml" xmlns:w16cex="http://schemas.microsoft.com/office/word/2018/wordml/cex" xmlns:w16cid="http://schemas.microsoft.com/office/word/2016/wordml/cid" xmlns:w16="http://schemas.microsoft.com/office/word/2018/wordml" xmlns:w16se="http://schemas.microsoft.com/office/word/2015/wordml/symex" mc:Ignorable="w14 w15 w16se w16cid w16 w16cex">
+<w:styles xmlns:mc="http://schemas.openxmlformats.org/markup-compatibility/2006" xmlns:r="http://schemas.openxmlformats.org/officeDocument/2006/relationships" xmlns:w="http://schemas.openxmlformats.org/wordprocessingml/2006/main" xmlns:w14="http://schemas.microsoft.com/office/word/2010/wordml" xmlns:w15="http://schemas.microsoft.com/office/word/2012/wordml" xmlns:w16cex="http://schemas.microsoft.com/office/word/2018/wordml/cex" xmlns:w16cid="http://schemas.microsoft.com/office/word/2016/wordml/cid" xmlns:w16="http://schemas.microsoft.com/office/word/2018/wordml" xmlns:w16sdtdh="http://schemas.microsoft.com/office/word/2020/wordml/sdtdatahash" xmlns:w16se="http://schemas.microsoft.com/office/word/2015/wordml/symex" mc:Ignorable="w14 w15 w16se w16cid w16 w16cex w16sdtdh">
   <w:docDefaults>
     <w:rPrDefault>
       <w:rPr>
@@ -6245,7 +6862,7 @@
     <w:lsdException w:name="Unresolved Mention" w:semiHidden="1" w:unhideWhenUsed="1"/>
     <w:lsdException w:name="Smart Link" w:semiHidden="1" w:unhideWhenUsed="1"/>
   </w:latentStyles>
-  <w:style w:type="paragraph" w:default="1" w:styleId="Normal">
+  <w:style w:type="paragraph" w:default="1" w:styleId="Binhthng">
     <w:name w:val="Normal"/>
     <w:qFormat/>
     <w:rsid w:val="0037703C"/>
@@ -6261,11 +6878,11 @@
       <w:lang w:val="en-AU" w:bidi="th-TH"/>
     </w:rPr>
   </w:style>
-  <w:style w:type="paragraph" w:styleId="Heading1">
+  <w:style w:type="paragraph" w:styleId="u1">
     <w:name w:val="heading 1"/>
-    <w:basedOn w:val="Normal"/>
-    <w:next w:val="Normal"/>
-    <w:link w:val="Heading1Char"/>
+    <w:basedOn w:val="Binhthng"/>
+    <w:next w:val="Binhthng"/>
+    <w:link w:val="u1Char"/>
     <w:uiPriority w:val="9"/>
     <w:qFormat/>
     <w:rsid w:val="00537C38"/>
@@ -6288,11 +6905,11 @@
       <w:szCs w:val="35"/>
     </w:rPr>
   </w:style>
-  <w:style w:type="paragraph" w:styleId="Heading2">
+  <w:style w:type="paragraph" w:styleId="u2">
     <w:name w:val="heading 2"/>
-    <w:basedOn w:val="Normal"/>
-    <w:next w:val="Normal"/>
-    <w:link w:val="Heading2Char"/>
+    <w:basedOn w:val="Binhthng"/>
+    <w:next w:val="Binhthng"/>
+    <w:link w:val="u2Char"/>
     <w:uiPriority w:val="9"/>
     <w:unhideWhenUsed/>
     <w:qFormat/>
@@ -6315,11 +6932,11 @@
       <w:szCs w:val="33"/>
     </w:rPr>
   </w:style>
-  <w:style w:type="paragraph" w:styleId="Heading3">
+  <w:style w:type="paragraph" w:styleId="u3">
     <w:name w:val="heading 3"/>
-    <w:basedOn w:val="Normal"/>
-    <w:next w:val="Normal"/>
-    <w:link w:val="Heading3Char"/>
+    <w:basedOn w:val="Binhthng"/>
+    <w:next w:val="Binhthng"/>
+    <w:link w:val="u3Char"/>
     <w:uiPriority w:val="9"/>
     <w:unhideWhenUsed/>
     <w:qFormat/>
@@ -6342,11 +6959,11 @@
       <w:szCs w:val="35"/>
     </w:rPr>
   </w:style>
-  <w:style w:type="paragraph" w:styleId="Heading4">
+  <w:style w:type="paragraph" w:styleId="u4">
     <w:name w:val="heading 4"/>
-    <w:basedOn w:val="Normal"/>
-    <w:next w:val="Normal"/>
-    <w:link w:val="Heading4Char"/>
+    <w:basedOn w:val="Binhthng"/>
+    <w:next w:val="Binhthng"/>
+    <w:link w:val="u4Char"/>
     <w:uiPriority w:val="9"/>
     <w:unhideWhenUsed/>
     <w:qFormat/>
@@ -6370,11 +6987,11 @@
       <w:szCs w:val="35"/>
     </w:rPr>
   </w:style>
-  <w:style w:type="paragraph" w:styleId="Heading5">
+  <w:style w:type="paragraph" w:styleId="u5">
     <w:name w:val="heading 5"/>
-    <w:basedOn w:val="Normal"/>
-    <w:next w:val="Normal"/>
-    <w:link w:val="Heading5Char"/>
+    <w:basedOn w:val="Binhthng"/>
+    <w:next w:val="Binhthng"/>
+    <w:link w:val="u5Char"/>
     <w:uiPriority w:val="9"/>
     <w:semiHidden/>
     <w:unhideWhenUsed/>
@@ -6396,11 +7013,11 @@
       <w:szCs w:val="35"/>
     </w:rPr>
   </w:style>
-  <w:style w:type="paragraph" w:styleId="Heading6">
+  <w:style w:type="paragraph" w:styleId="u6">
     <w:name w:val="heading 6"/>
-    <w:basedOn w:val="Normal"/>
-    <w:next w:val="Normal"/>
-    <w:link w:val="Heading6Char"/>
+    <w:basedOn w:val="Binhthng"/>
+    <w:next w:val="Binhthng"/>
+    <w:link w:val="u6Char"/>
     <w:uiPriority w:val="9"/>
     <w:semiHidden/>
     <w:unhideWhenUsed/>
@@ -6424,11 +7041,11 @@
       <w:szCs w:val="35"/>
     </w:rPr>
   </w:style>
-  <w:style w:type="paragraph" w:styleId="Heading7">
+  <w:style w:type="paragraph" w:styleId="u7">
     <w:name w:val="heading 7"/>
-    <w:basedOn w:val="Normal"/>
-    <w:next w:val="Normal"/>
-    <w:link w:val="Heading7Char"/>
+    <w:basedOn w:val="Binhthng"/>
+    <w:next w:val="Binhthng"/>
+    <w:link w:val="u7Char"/>
     <w:uiPriority w:val="9"/>
     <w:semiHidden/>
     <w:unhideWhenUsed/>
@@ -6452,11 +7069,11 @@
       <w:szCs w:val="35"/>
     </w:rPr>
   </w:style>
-  <w:style w:type="paragraph" w:styleId="Heading8">
+  <w:style w:type="paragraph" w:styleId="u8">
     <w:name w:val="heading 8"/>
-    <w:basedOn w:val="Normal"/>
-    <w:next w:val="Normal"/>
-    <w:link w:val="Heading8Char"/>
+    <w:basedOn w:val="Binhthng"/>
+    <w:next w:val="Binhthng"/>
+    <w:link w:val="u8Char"/>
     <w:uiPriority w:val="9"/>
     <w:semiHidden/>
     <w:unhideWhenUsed/>
@@ -6479,11 +7096,11 @@
       <w:szCs w:val="25"/>
     </w:rPr>
   </w:style>
-  <w:style w:type="paragraph" w:styleId="Heading9">
+  <w:style w:type="paragraph" w:styleId="u9">
     <w:name w:val="heading 9"/>
-    <w:basedOn w:val="Normal"/>
-    <w:next w:val="Normal"/>
-    <w:link w:val="Heading9Char"/>
+    <w:basedOn w:val="Binhthng"/>
+    <w:next w:val="Binhthng"/>
+    <w:link w:val="u9Char"/>
     <w:uiPriority w:val="9"/>
     <w:semiHidden/>
     <w:unhideWhenUsed/>
@@ -6508,13 +7125,13 @@
       <w:szCs w:val="25"/>
     </w:rPr>
   </w:style>
-  <w:style w:type="character" w:default="1" w:styleId="DefaultParagraphFont">
+  <w:style w:type="character" w:default="1" w:styleId="Phngmcinhcuaoanvn">
     <w:name w:val="Default Paragraph Font"/>
     <w:uiPriority w:val="1"/>
     <w:semiHidden/>
     <w:unhideWhenUsed/>
   </w:style>
-  <w:style w:type="table" w:default="1" w:styleId="TableNormal">
+  <w:style w:type="table" w:default="1" w:styleId="BangThngthng">
     <w:name w:val="Normal Table"/>
     <w:uiPriority w:val="99"/>
     <w:semiHidden/>
@@ -6529,7 +7146,7 @@
       </w:tblCellMar>
     </w:tblPr>
   </w:style>
-  <w:style w:type="numbering" w:default="1" w:styleId="NoList">
+  <w:style w:type="numbering" w:default="1" w:styleId="Khngco">
     <w:name w:val="No List"/>
     <w:uiPriority w:val="99"/>
     <w:semiHidden/>
@@ -6537,10 +7154,10 @@
   </w:style>
   <w:style w:type="character" w:customStyle="1" w:styleId="apple-converted-space">
     <w:name w:val="apple-converted-space"/>
-    <w:basedOn w:val="DefaultParagraphFont"/>
+    <w:basedOn w:val="Phngmcinhcuaoanvn"/>
     <w:rsid w:val="00CB7CAB"/>
   </w:style>
-  <w:style w:type="character" w:styleId="Strong">
+  <w:style w:type="character" w:styleId="Manh">
     <w:name w:val="Strong"/>
     <w:uiPriority w:val="22"/>
     <w:qFormat/>
@@ -6550,10 +7167,10 @@
       <w:bCs/>
     </w:rPr>
   </w:style>
-  <w:style w:type="paragraph" w:styleId="BalloonText">
+  <w:style w:type="paragraph" w:styleId="Bongchuthich">
     <w:name w:val="Balloon Text"/>
-    <w:basedOn w:val="Normal"/>
-    <w:link w:val="BalloonTextChar"/>
+    <w:basedOn w:val="Binhthng"/>
+    <w:link w:val="BongchuthichChar"/>
     <w:uiPriority w:val="99"/>
     <w:semiHidden/>
     <w:unhideWhenUsed/>
@@ -6567,9 +7184,9 @@
       <w:szCs w:val="20"/>
     </w:rPr>
   </w:style>
-  <w:style w:type="character" w:customStyle="1" w:styleId="BalloonTextChar">
-    <w:name w:val="Balloon Text Char"/>
-    <w:link w:val="BalloonText"/>
+  <w:style w:type="character" w:customStyle="1" w:styleId="BongchuthichChar">
+    <w:name w:val="Bóng chú thích Char"/>
+    <w:link w:val="Bongchuthich"/>
     <w:uiPriority w:val="99"/>
     <w:semiHidden/>
     <w:rsid w:val="00CB7CAB"/>
@@ -6579,9 +7196,9 @@
       <w:szCs w:val="20"/>
     </w:rPr>
   </w:style>
-  <w:style w:type="character" w:customStyle="1" w:styleId="Heading1Char">
-    <w:name w:val="Heading 1 Char"/>
-    <w:link w:val="Heading1"/>
+  <w:style w:type="character" w:customStyle="1" w:styleId="u1Char">
+    <w:name w:val="Đầu đề 1 Char"/>
+    <w:link w:val="u1"/>
     <w:uiPriority w:val="9"/>
     <w:rsid w:val="00537C38"/>
     <w:rPr>
@@ -6594,9 +7211,9 @@
       <w:lang w:val="en-AU" w:bidi="th-TH"/>
     </w:rPr>
   </w:style>
-  <w:style w:type="character" w:customStyle="1" w:styleId="Heading2Char">
-    <w:name w:val="Heading 2 Char"/>
-    <w:link w:val="Heading2"/>
+  <w:style w:type="character" w:customStyle="1" w:styleId="u2Char">
+    <w:name w:val="Đầu đề 2 Char"/>
+    <w:link w:val="u2"/>
     <w:uiPriority w:val="9"/>
     <w:rsid w:val="00200A6E"/>
     <w:rPr>
@@ -6607,9 +7224,9 @@
       <w:szCs w:val="33"/>
     </w:rPr>
   </w:style>
-  <w:style w:type="character" w:customStyle="1" w:styleId="Heading3Char">
-    <w:name w:val="Heading 3 Char"/>
-    <w:link w:val="Heading3"/>
+  <w:style w:type="character" w:customStyle="1" w:styleId="u3Char">
+    <w:name w:val="Đầu đề 3 Char"/>
+    <w:link w:val="u3"/>
     <w:uiPriority w:val="9"/>
     <w:rsid w:val="00CA35A7"/>
     <w:rPr>
@@ -6621,9 +7238,9 @@
       <w:lang w:val="en-AU" w:bidi="th-TH"/>
     </w:rPr>
   </w:style>
-  <w:style w:type="character" w:customStyle="1" w:styleId="Heading4Char">
-    <w:name w:val="Heading 4 Char"/>
-    <w:link w:val="Heading4"/>
+  <w:style w:type="character" w:customStyle="1" w:styleId="u4Char">
+    <w:name w:val="Đầu đề 4 Char"/>
+    <w:link w:val="u4"/>
     <w:uiPriority w:val="9"/>
     <w:rsid w:val="008A3D7D"/>
     <w:rPr>
@@ -6636,9 +7253,9 @@
       <w:lang w:val="en-AU" w:bidi="th-TH"/>
     </w:rPr>
   </w:style>
-  <w:style w:type="character" w:customStyle="1" w:styleId="Heading5Char">
-    <w:name w:val="Heading 5 Char"/>
-    <w:link w:val="Heading5"/>
+  <w:style w:type="character" w:customStyle="1" w:styleId="u5Char">
+    <w:name w:val="Đầu đề 5 Char"/>
+    <w:link w:val="u5"/>
     <w:uiPriority w:val="9"/>
     <w:semiHidden/>
     <w:rsid w:val="00CB6A60"/>
@@ -6649,9 +7266,9 @@
       <w:szCs w:val="35"/>
     </w:rPr>
   </w:style>
-  <w:style w:type="character" w:customStyle="1" w:styleId="Heading6Char">
-    <w:name w:val="Heading 6 Char"/>
-    <w:link w:val="Heading6"/>
+  <w:style w:type="character" w:customStyle="1" w:styleId="u6Char">
+    <w:name w:val="Đầu đề 6 Char"/>
+    <w:link w:val="u6"/>
     <w:uiPriority w:val="9"/>
     <w:semiHidden/>
     <w:rsid w:val="00CB6A60"/>
@@ -6664,9 +7281,9 @@
       <w:szCs w:val="35"/>
     </w:rPr>
   </w:style>
-  <w:style w:type="character" w:customStyle="1" w:styleId="Heading7Char">
-    <w:name w:val="Heading 7 Char"/>
-    <w:link w:val="Heading7"/>
+  <w:style w:type="character" w:customStyle="1" w:styleId="u7Char">
+    <w:name w:val="Đầu đề 7 Char"/>
+    <w:link w:val="u7"/>
     <w:uiPriority w:val="9"/>
     <w:semiHidden/>
     <w:rsid w:val="00CB6A60"/>
@@ -6679,9 +7296,9 @@
       <w:szCs w:val="35"/>
     </w:rPr>
   </w:style>
-  <w:style w:type="character" w:customStyle="1" w:styleId="Heading8Char">
-    <w:name w:val="Heading 8 Char"/>
-    <w:link w:val="Heading8"/>
+  <w:style w:type="character" w:customStyle="1" w:styleId="u8Char">
+    <w:name w:val="Đầu đề 8 Char"/>
+    <w:link w:val="u8"/>
     <w:uiPriority w:val="9"/>
     <w:semiHidden/>
     <w:rsid w:val="00CB6A60"/>
@@ -6692,9 +7309,9 @@
       <w:szCs w:val="25"/>
     </w:rPr>
   </w:style>
-  <w:style w:type="character" w:customStyle="1" w:styleId="Heading9Char">
-    <w:name w:val="Heading 9 Char"/>
-    <w:link w:val="Heading9"/>
+  <w:style w:type="character" w:customStyle="1" w:styleId="u9Char">
+    <w:name w:val="Đầu đề 9 Char"/>
+    <w:link w:val="u9"/>
     <w:uiPriority w:val="9"/>
     <w:semiHidden/>
     <w:rsid w:val="00CB6A60"/>
@@ -6707,10 +7324,10 @@
       <w:szCs w:val="25"/>
     </w:rPr>
   </w:style>
-  <w:style w:type="paragraph" w:styleId="Header">
+  <w:style w:type="paragraph" w:styleId="utrang">
     <w:name w:val="header"/>
-    <w:basedOn w:val="Normal"/>
-    <w:link w:val="HeaderChar"/>
+    <w:basedOn w:val="Binhthng"/>
+    <w:link w:val="utrangChar"/>
     <w:uiPriority w:val="99"/>
     <w:unhideWhenUsed/>
     <w:rsid w:val="00FD4862"/>
@@ -6725,9 +7342,9 @@
       <w:szCs w:val="35"/>
     </w:rPr>
   </w:style>
-  <w:style w:type="character" w:customStyle="1" w:styleId="HeaderChar">
-    <w:name w:val="Header Char"/>
-    <w:link w:val="Header"/>
+  <w:style w:type="character" w:customStyle="1" w:styleId="utrangChar">
+    <w:name w:val="Đầu trang Char"/>
+    <w:link w:val="utrang"/>
     <w:uiPriority w:val="99"/>
     <w:rsid w:val="00FD4862"/>
     <w:rPr>
@@ -6736,10 +7353,10 @@
       <w:szCs w:val="35"/>
     </w:rPr>
   </w:style>
-  <w:style w:type="paragraph" w:styleId="Footer">
+  <w:style w:type="paragraph" w:styleId="Chntrang">
     <w:name w:val="footer"/>
-    <w:basedOn w:val="Normal"/>
-    <w:link w:val="FooterChar"/>
+    <w:basedOn w:val="Binhthng"/>
+    <w:link w:val="ChntrangChar"/>
     <w:uiPriority w:val="99"/>
     <w:unhideWhenUsed/>
     <w:rsid w:val="007019FB"/>
@@ -6754,9 +7371,9 @@
       <w:szCs w:val="35"/>
     </w:rPr>
   </w:style>
-  <w:style w:type="character" w:customStyle="1" w:styleId="FooterChar">
-    <w:name w:val="Footer Char"/>
-    <w:link w:val="Footer"/>
+  <w:style w:type="character" w:customStyle="1" w:styleId="ChntrangChar">
+    <w:name w:val="Chân trang Char"/>
+    <w:link w:val="Chntrang"/>
     <w:uiPriority w:val="99"/>
     <w:rsid w:val="007019FB"/>
     <w:rPr>
@@ -6766,10 +7383,10 @@
       <w:lang w:val="en-AU" w:bidi="th-TH"/>
     </w:rPr>
   </w:style>
-  <w:style w:type="paragraph" w:styleId="DocumentMap">
+  <w:style w:type="paragraph" w:styleId="Bantailiu">
     <w:name w:val="Document Map"/>
-    <w:basedOn w:val="Normal"/>
-    <w:link w:val="DocumentMapChar"/>
+    <w:basedOn w:val="Binhthng"/>
+    <w:link w:val="BantailiuChar"/>
     <w:uiPriority w:val="99"/>
     <w:semiHidden/>
     <w:unhideWhenUsed/>
@@ -6783,9 +7400,9 @@
       <w:szCs w:val="20"/>
     </w:rPr>
   </w:style>
-  <w:style w:type="character" w:customStyle="1" w:styleId="DocumentMapChar">
-    <w:name w:val="Document Map Char"/>
-    <w:link w:val="DocumentMap"/>
+  <w:style w:type="character" w:customStyle="1" w:styleId="BantailiuChar">
+    <w:name w:val="Bản đồ tài liệu Char"/>
+    <w:link w:val="Bantailiu"/>
     <w:uiPriority w:val="99"/>
     <w:semiHidden/>
     <w:rsid w:val="00C67DA7"/>
@@ -6795,9 +7412,9 @@
       <w:szCs w:val="20"/>
     </w:rPr>
   </w:style>
-  <w:style w:type="table" w:styleId="TableGrid">
+  <w:style w:type="table" w:styleId="LiBang">
     <w:name w:val="Table Grid"/>
-    <w:basedOn w:val="TableNormal"/>
+    <w:basedOn w:val="BangThngthng"/>
     <w:uiPriority w:val="39"/>
     <w:rsid w:val="005C5B1B"/>
     <w:tblPr>
@@ -6827,8 +7444,8 @@
   </w:style>
   <w:style w:type="paragraph" w:customStyle="1" w:styleId="UH1">
     <w:name w:val="UH1"/>
-    <w:basedOn w:val="Heading1"/>
-    <w:next w:val="Normal"/>
+    <w:basedOn w:val="u1"/>
+    <w:next w:val="Binhthng"/>
     <w:qFormat/>
     <w:rsid w:val="009F41CE"/>
     <w:pPr>
@@ -6840,10 +7457,10 @@
       <w:lang w:eastAsia="en-AU"/>
     </w:rPr>
   </w:style>
-  <w:style w:type="paragraph" w:styleId="TOC1">
+  <w:style w:type="paragraph" w:styleId="Mucluc1">
     <w:name w:val="toc 1"/>
-    <w:basedOn w:val="Normal"/>
-    <w:next w:val="Normal"/>
+    <w:basedOn w:val="Binhthng"/>
+    <w:next w:val="Binhthng"/>
     <w:autoRedefine/>
     <w:uiPriority w:val="39"/>
     <w:unhideWhenUsed/>
@@ -6861,10 +7478,10 @@
       <w:szCs w:val="35"/>
     </w:rPr>
   </w:style>
-  <w:style w:type="paragraph" w:styleId="TOC2">
+  <w:style w:type="paragraph" w:styleId="Mucluc2">
     <w:name w:val="toc 2"/>
-    <w:basedOn w:val="Normal"/>
-    <w:next w:val="Normal"/>
+    <w:basedOn w:val="Binhthng"/>
+    <w:next w:val="Binhthng"/>
     <w:autoRedefine/>
     <w:uiPriority w:val="39"/>
     <w:unhideWhenUsed/>
@@ -6877,10 +7494,10 @@
       <w:szCs w:val="35"/>
     </w:rPr>
   </w:style>
-  <w:style w:type="paragraph" w:styleId="TOC3">
+  <w:style w:type="paragraph" w:styleId="Mucluc3">
     <w:name w:val="toc 3"/>
-    <w:basedOn w:val="Normal"/>
-    <w:next w:val="Normal"/>
+    <w:basedOn w:val="Binhthng"/>
+    <w:next w:val="Binhthng"/>
     <w:autoRedefine/>
     <w:uiPriority w:val="39"/>
     <w:unhideWhenUsed/>
@@ -6897,7 +7514,7 @@
       <w:szCs w:val="35"/>
     </w:rPr>
   </w:style>
-  <w:style w:type="character" w:styleId="Hyperlink">
+  <w:style w:type="character" w:styleId="Siuktni">
     <w:name w:val="Hyperlink"/>
     <w:uiPriority w:val="99"/>
     <w:unhideWhenUsed/>
@@ -6919,7 +7536,7 @@
   </w:style>
   <w:style w:type="paragraph" w:customStyle="1" w:styleId="Tiliuthamkho">
     <w:name w:val="Tài liệu tham khảo"/>
-    <w:basedOn w:val="Normal"/>
+    <w:basedOn w:val="Binhthng"/>
     <w:qFormat/>
     <w:rsid w:val="00F47028"/>
     <w:pPr>
@@ -6932,8 +7549,8 @@
   </w:style>
   <w:style w:type="paragraph" w:customStyle="1" w:styleId="Hnhv">
     <w:name w:val="Hình vẽ"/>
-    <w:basedOn w:val="Normal"/>
-    <w:next w:val="Normal"/>
+    <w:basedOn w:val="Binhthng"/>
+    <w:next w:val="Binhthng"/>
     <w:qFormat/>
     <w:rsid w:val="00B96E4B"/>
     <w:pPr>
@@ -6943,10 +7560,10 @@
       <w:jc w:val="center"/>
     </w:pPr>
   </w:style>
-  <w:style w:type="paragraph" w:styleId="Caption">
+  <w:style w:type="paragraph" w:styleId="Chuthich">
     <w:name w:val="caption"/>
-    <w:basedOn w:val="Normal"/>
-    <w:next w:val="Normal"/>
+    <w:basedOn w:val="Binhthng"/>
+    <w:next w:val="Binhthng"/>
     <w:uiPriority w:val="35"/>
     <w:unhideWhenUsed/>
     <w:qFormat/>
@@ -6960,8 +7577,8 @@
   </w:style>
   <w:style w:type="paragraph" w:customStyle="1" w:styleId="Tnhnhv">
     <w:name w:val="Tên hình vẽ"/>
-    <w:basedOn w:val="Normal"/>
-    <w:next w:val="Normal"/>
+    <w:basedOn w:val="Binhthng"/>
+    <w:next w:val="Binhthng"/>
     <w:qFormat/>
     <w:rsid w:val="000A3323"/>
     <w:pPr>
@@ -6975,7 +7592,7 @@
   </w:style>
   <w:style w:type="paragraph" w:customStyle="1" w:styleId="Table">
     <w:name w:val="Table"/>
-    <w:basedOn w:val="Normal"/>
+    <w:basedOn w:val="Binhthng"/>
     <w:qFormat/>
     <w:rsid w:val="002B15D1"/>
     <w:pPr>
@@ -6989,7 +7606,7 @@
   </w:style>
   <w:style w:type="paragraph" w:customStyle="1" w:styleId="Center">
     <w:name w:val="Center"/>
-    <w:basedOn w:val="Normal"/>
+    <w:basedOn w:val="Binhthng"/>
     <w:qFormat/>
     <w:rsid w:val="00FC06D1"/>
     <w:pPr>
@@ -7015,10 +7632,10 @@
       <w:jc w:val="right"/>
     </w:pPr>
   </w:style>
-  <w:style w:type="paragraph" w:styleId="TableofFigures">
+  <w:style w:type="paragraph" w:styleId="Banghinhminhhoa">
     <w:name w:val="table of figures"/>
-    <w:basedOn w:val="Normal"/>
-    <w:next w:val="Normal"/>
+    <w:basedOn w:val="Binhthng"/>
+    <w:next w:val="Binhthng"/>
     <w:uiPriority w:val="99"/>
     <w:unhideWhenUsed/>
     <w:rsid w:val="00156403"/>
@@ -7031,7 +7648,7 @@
   </w:style>
   <w:style w:type="paragraph" w:customStyle="1" w:styleId="Equation">
     <w:name w:val="Equation"/>
-    <w:basedOn w:val="Normal"/>
+    <w:basedOn w:val="Binhthng"/>
     <w:rsid w:val="002E1CD6"/>
     <w:pPr>
       <w:spacing w:after="240" w:line="240" w:lineRule="auto"/>
@@ -7073,7 +7690,7 @@
   </w:style>
   <w:style w:type="paragraph" w:customStyle="1" w:styleId="NoIndent">
     <w:name w:val="NoIndent"/>
-    <w:basedOn w:val="Normal"/>
+    <w:basedOn w:val="Binhthng"/>
     <w:qFormat/>
     <w:rsid w:val="00055022"/>
     <w:pPr>
@@ -7106,8 +7723,8 @@
   </w:style>
   <w:style w:type="paragraph" w:customStyle="1" w:styleId="Tnbng">
     <w:name w:val="Tên bảng"/>
-    <w:basedOn w:val="Normal"/>
-    <w:next w:val="Normal"/>
+    <w:basedOn w:val="Binhthng"/>
+    <w:next w:val="Binhthng"/>
     <w:qFormat/>
     <w:rsid w:val="00CD21A1"/>
     <w:pPr>
@@ -7122,8 +7739,8 @@
   </w:style>
   <w:style w:type="paragraph" w:customStyle="1" w:styleId="Mclc">
     <w:name w:val="Mục lục"/>
-    <w:basedOn w:val="Heading1"/>
-    <w:next w:val="Normal"/>
+    <w:basedOn w:val="u1"/>
+    <w:next w:val="Binhthng"/>
     <w:qFormat/>
     <w:rsid w:val="002071CC"/>
     <w:pPr>
@@ -7153,7 +7770,7 @@
       </w:numPr>
     </w:pPr>
   </w:style>
-  <w:style w:type="character" w:styleId="Emphasis">
+  <w:style w:type="character" w:styleId="Nhnmanh">
     <w:name w:val="Emphasis"/>
     <w:uiPriority w:val="20"/>
     <w:qFormat/>
@@ -7165,8 +7782,8 @@
   </w:style>
   <w:style w:type="paragraph" w:customStyle="1" w:styleId="UH2">
     <w:name w:val="UH2"/>
-    <w:basedOn w:val="Heading2"/>
-    <w:next w:val="Normal"/>
+    <w:basedOn w:val="u2"/>
+    <w:next w:val="Binhthng"/>
     <w:qFormat/>
     <w:rsid w:val="00CD50B4"/>
     <w:pPr>
@@ -7178,7 +7795,7 @@
   </w:style>
   <w:style w:type="paragraph" w:customStyle="1" w:styleId="DCCT-Level2">
     <w:name w:val="DCCT-Level2"/>
-    <w:basedOn w:val="Normal"/>
+    <w:basedOn w:val="Binhthng"/>
     <w:qFormat/>
     <w:rsid w:val="003A2D86"/>
     <w:pPr>
@@ -7195,7 +7812,7 @@
   </w:style>
   <w:style w:type="paragraph" w:customStyle="1" w:styleId="DCCT-Level1">
     <w:name w:val="DCCT-Level1"/>
-    <w:basedOn w:val="Normal"/>
+    <w:basedOn w:val="Binhthng"/>
     <w:next w:val="DCCT-Level2"/>
     <w:qFormat/>
     <w:rsid w:val="000A3835"/>
@@ -7215,7 +7832,7 @@
   </w:style>
   <w:style w:type="paragraph" w:customStyle="1" w:styleId="DCCT-Level3">
     <w:name w:val="DCCT-Level3"/>
-    <w:basedOn w:val="Normal"/>
+    <w:basedOn w:val="Binhthng"/>
     <w:qFormat/>
     <w:rsid w:val="00076A2F"/>
     <w:pPr>
@@ -7256,7 +7873,7 @@
   </w:style>
   <w:style w:type="paragraph" w:customStyle="1" w:styleId="DCCT-Level4">
     <w:name w:val="DCCT-Level4"/>
-    <w:basedOn w:val="Normal"/>
+    <w:basedOn w:val="Binhthng"/>
     <w:qFormat/>
     <w:rsid w:val="00A55F29"/>
     <w:pPr>
@@ -7288,21 +7905,21 @@
   </w:style>
   <w:style w:type="paragraph" w:customStyle="1" w:styleId="DCCT-Body">
     <w:name w:val="DCCT-Body"/>
-    <w:basedOn w:val="Normal"/>
+    <w:basedOn w:val="Binhthng"/>
     <w:qFormat/>
     <w:rsid w:val="00A01C24"/>
     <w:rPr>
       <w:sz w:val="24"/>
     </w:rPr>
   </w:style>
-  <w:style w:type="paragraph" w:styleId="ListParagraph">
+  <w:style w:type="paragraph" w:styleId="oancuaDanhsach">
     <w:name w:val="List Paragraph"/>
-    <w:basedOn w:val="Normal"/>
+    <w:basedOn w:val="Binhthng"/>
     <w:uiPriority w:val="34"/>
     <w:qFormat/>
-    <w:rsid w:val="00103E82"/>
+    <w:rsid w:val="00C841D2"/>
     <w:pPr>
-      <w:ind w:left="720"/>
+      <w:ind w:firstLine="706"/>
       <w:contextualSpacing/>
     </w:pPr>
     <w:rPr>

</xml_diff>